<commit_message>
Update Analysis protocol_ch5b v0a.docx
</commit_message>
<xml_diff>
--- a/docs/protocol/Analysis protocol_ch5b v0a.docx
+++ b/docs/protocol/Analysis protocol_ch5b v0a.docx
@@ -1,10 +1,11 @@
 
 <file path=word/document.xml><?xml version="1.0" encoding="utf-8"?>
-<w:document xmlns:wpc="http://schemas.microsoft.com/office/word/2010/wordprocessingCanvas" xmlns:cx="http://schemas.microsoft.com/office/drawing/2014/chartex" xmlns:cx1="http://schemas.microsoft.com/office/drawing/2015/9/8/chartex" xmlns:cx2="http://schemas.microsoft.com/office/drawing/2015/10/21/chartex" xmlns:cx3="http://schemas.microsoft.com/office/drawing/2016/5/9/chartex" xmlns:cx4="http://schemas.microsoft.com/office/drawing/2016/5/10/chartex" xmlns:cx5="http://schemas.microsoft.com/office/drawing/2016/5/11/chartex" xmlns:cx6="http://schemas.microsoft.com/office/drawing/2016/5/12/chartex" xmlns:cx7="http://schemas.microsoft.com/office/drawing/2016/5/13/chartex" xmlns:cx8="http://schemas.microsoft.com/office/drawing/2016/5/14/chartex" xmlns:mc="http://schemas.openxmlformats.org/markup-compatibility/2006" xmlns:aink="http://schemas.microsoft.com/office/drawing/2016/ink" xmlns:am3d="http://schemas.microsoft.com/office/drawing/2017/model3d" xmlns:o="urn:schemas-microsoft-com:office:office" xmlns:r="http://schemas.openxmlformats.org/officeDocument/2006/relationships" xmlns:m="http://schemas.openxmlformats.org/officeDocument/2006/math" xmlns:v="urn:schemas-microsoft-com:vml" xmlns:wp14="http://schemas.microsoft.com/office/word/2010/wordprocessingDrawing" xmlns:wp="http://schemas.openxmlformats.org/drawingml/2006/wordprocessingDrawing" xmlns:w10="urn:schemas-microsoft-com:office:word" xmlns:w="http://schemas.openxmlformats.org/wordprocessingml/2006/main" xmlns:w14="http://schemas.microsoft.com/office/word/2010/wordml" xmlns:w15="http://schemas.microsoft.com/office/word/2012/wordml" xmlns:w16cex="http://schemas.microsoft.com/office/word/2018/wordml/cex" xmlns:w16cid="http://schemas.microsoft.com/office/word/2016/wordml/cid" xmlns:w16="http://schemas.microsoft.com/office/word/2018/wordml" xmlns:w16sdtdh="http://schemas.microsoft.com/office/word/2020/wordml/sdtdatahash" xmlns:w16se="http://schemas.microsoft.com/office/word/2015/wordml/symex" xmlns:wpg="http://schemas.microsoft.com/office/word/2010/wordprocessingGroup" xmlns:wpi="http://schemas.microsoft.com/office/word/2010/wordprocessingInk" xmlns:wne="http://schemas.microsoft.com/office/word/2006/wordml" xmlns:wps="http://schemas.microsoft.com/office/word/2010/wordprocessingShape" mc:Ignorable="w14 w15 w16se w16cid w16 w16cex w16sdtdh wp14">
+<w:document xmlns:wpc="http://schemas.microsoft.com/office/word/2010/wordprocessingCanvas" xmlns:cx="http://schemas.microsoft.com/office/drawing/2014/chartex" xmlns:cx1="http://schemas.microsoft.com/office/drawing/2015/9/8/chartex" xmlns:cx2="http://schemas.microsoft.com/office/drawing/2015/10/21/chartex" xmlns:cx3="http://schemas.microsoft.com/office/drawing/2016/5/9/chartex" xmlns:cx4="http://schemas.microsoft.com/office/drawing/2016/5/10/chartex" xmlns:cx5="http://schemas.microsoft.com/office/drawing/2016/5/11/chartex" xmlns:cx6="http://schemas.microsoft.com/office/drawing/2016/5/12/chartex" xmlns:cx7="http://schemas.microsoft.com/office/drawing/2016/5/13/chartex" xmlns:cx8="http://schemas.microsoft.com/office/drawing/2016/5/14/chartex" xmlns:mc="http://schemas.openxmlformats.org/markup-compatibility/2006" xmlns:aink="http://schemas.microsoft.com/office/drawing/2016/ink" xmlns:am3d="http://schemas.microsoft.com/office/drawing/2017/model3d" xmlns:o="urn:schemas-microsoft-com:office:office" xmlns:r="http://schemas.openxmlformats.org/officeDocument/2006/relationships" xmlns:m="http://schemas.openxmlformats.org/officeDocument/2006/math" xmlns:v="urn:schemas-microsoft-com:vml" xmlns:wp14="http://schemas.microsoft.com/office/word/2010/wordprocessingDrawing" xmlns:wp="http://schemas.openxmlformats.org/drawingml/2006/wordprocessingDrawing" xmlns:w10="urn:schemas-microsoft-com:office:word" xmlns:w="http://schemas.openxmlformats.org/wordprocessingml/2006/main" xmlns:w14="http://schemas.microsoft.com/office/word/2010/wordml" xmlns:w15="http://schemas.microsoft.com/office/word/2012/wordml" xmlns:w16cex="http://schemas.microsoft.com/office/word/2018/wordml/cex" xmlns:w16cid="http://schemas.microsoft.com/office/word/2016/wordml/cid" xmlns:w16="http://schemas.microsoft.com/office/word/2018/wordml" xmlns:w16se="http://schemas.microsoft.com/office/word/2015/wordml/symex" xmlns:wpg="http://schemas.microsoft.com/office/word/2010/wordprocessingGroup" xmlns:wpi="http://schemas.microsoft.com/office/word/2010/wordprocessingInk" xmlns:wne="http://schemas.microsoft.com/office/word/2006/wordml" xmlns:wps="http://schemas.microsoft.com/office/word/2010/wordprocessingShape" mc:Ignorable="w14 w15 w16se w16cid w16 w16cex wp14">
   <w:body>
     <w:p>
       <w:pPr>
         <w:pStyle w:val="Title"/>
+        <w:spacing w:line="480" w:lineRule="auto"/>
       </w:pPr>
       <w:r>
         <w:t>Analysis p</w:t>
@@ -13,10 +14,15 @@
         <w:t>rotocol</w:t>
       </w:r>
     </w:p>
-    <w:p/>
+    <w:p>
+      <w:pPr>
+        <w:spacing w:line="480" w:lineRule="auto"/>
+      </w:pPr>
+    </w:p>
     <w:p>
       <w:pPr>
         <w:pStyle w:val="Heading1"/>
+        <w:spacing w:line="480" w:lineRule="auto"/>
       </w:pPr>
       <w:r>
         <w:t xml:space="preserve">Learning network complexity through gameplay: </w:t>
@@ -25,14 +31,28 @@
         <w:t>Part B. Analysing player actions</w:t>
       </w:r>
     </w:p>
-    <w:p/>
-    <w:p>
+    <w:p>
+      <w:pPr>
+        <w:spacing w:line="480" w:lineRule="auto"/>
+      </w:pPr>
+    </w:p>
+    <w:p>
+      <w:pPr>
+        <w:spacing w:line="480" w:lineRule="auto"/>
+      </w:pPr>
       <w:r>
         <w:t>2021</w:t>
       </w:r>
     </w:p>
-    <w:p/>
-    <w:p>
+    <w:p>
+      <w:pPr>
+        <w:spacing w:line="480" w:lineRule="auto"/>
+      </w:pPr>
+    </w:p>
+    <w:p>
+      <w:pPr>
+        <w:spacing w:line="480" w:lineRule="auto"/>
+      </w:pPr>
       <w:r>
         <w:rPr>
           <w:i/>
@@ -42,13 +62,27 @@
       </w:r>
     </w:p>
     <w:p>
+      <w:pPr>
+        <w:spacing w:line="480" w:lineRule="auto"/>
+      </w:pPr>
       <w:r>
         <w:t>Chris Moreno-Stokoe, Claire Haworth &amp; Oliver Davis</w:t>
       </w:r>
     </w:p>
-    <w:p/>
-    <w:p/>
-    <w:p>
+    <w:p>
+      <w:pPr>
+        <w:spacing w:line="480" w:lineRule="auto"/>
+      </w:pPr>
+    </w:p>
+    <w:p>
+      <w:pPr>
+        <w:spacing w:line="480" w:lineRule="auto"/>
+      </w:pPr>
+    </w:p>
+    <w:p>
+      <w:pPr>
+        <w:spacing w:line="480" w:lineRule="auto"/>
+      </w:pPr>
       <w:r>
         <w:br w:type="page"/>
       </w:r>
@@ -56,6 +90,7 @@
     <w:p>
       <w:pPr>
         <w:pStyle w:val="Title"/>
+        <w:spacing w:line="480" w:lineRule="auto"/>
       </w:pPr>
       <w:r>
         <w:lastRenderedPageBreak/>
@@ -65,6 +100,7 @@
     <w:p>
       <w:pPr>
         <w:pStyle w:val="Heading1"/>
+        <w:spacing w:line="480" w:lineRule="auto"/>
       </w:pPr>
     </w:p>
     <w:p>
@@ -74,6 +110,7 @@
           <w:ilvl w:val="3"/>
           <w:numId w:val="10"/>
         </w:numPr>
+        <w:spacing w:line="480" w:lineRule="auto"/>
       </w:pPr>
       <w:r>
         <w:t xml:space="preserve">Background </w:t>
@@ -86,6 +123,7 @@
           <w:ilvl w:val="4"/>
           <w:numId w:val="10"/>
         </w:numPr>
+        <w:spacing w:line="480" w:lineRule="auto"/>
       </w:pPr>
       <w:r>
         <w:t>Introduction</w:t>
@@ -98,9 +136,10 @@
           <w:ilvl w:val="4"/>
           <w:numId w:val="10"/>
         </w:numPr>
-      </w:pPr>
-      <w:r>
-        <w:t>Aims &amp; Objectives</w:t>
+        <w:spacing w:line="480" w:lineRule="auto"/>
+      </w:pPr>
+      <w:r>
+        <w:t xml:space="preserve">Aims </w:t>
       </w:r>
     </w:p>
     <w:p>
@@ -110,6 +149,7 @@
           <w:ilvl w:val="3"/>
           <w:numId w:val="10"/>
         </w:numPr>
+        <w:spacing w:line="480" w:lineRule="auto"/>
       </w:pPr>
       <w:r>
         <w:t>Method</w:t>
@@ -125,9 +165,10 @@
           <w:ilvl w:val="4"/>
           <w:numId w:val="10"/>
         </w:numPr>
-      </w:pPr>
-      <w:r>
-        <w:t>Design</w:t>
+        <w:spacing w:line="480" w:lineRule="auto"/>
+      </w:pPr>
+      <w:r>
+        <w:t>Data collection</w:t>
       </w:r>
     </w:p>
     <w:p>
@@ -137,9 +178,23 @@
           <w:ilvl w:val="4"/>
           <w:numId w:val="10"/>
         </w:numPr>
-      </w:pPr>
-      <w:r>
-        <w:t>Participants</w:t>
+        <w:spacing w:line="480" w:lineRule="auto"/>
+      </w:pPr>
+      <w:r>
+        <w:t>Design</w:t>
+      </w:r>
+    </w:p>
+    <w:p>
+      <w:pPr>
+        <w:pStyle w:val="Heading2"/>
+        <w:numPr>
+          <w:ilvl w:val="3"/>
+          <w:numId w:val="10"/>
+        </w:numPr>
+        <w:spacing w:line="480" w:lineRule="auto"/>
+      </w:pPr>
+      <w:r>
+        <w:t>Data analysis plan</w:t>
       </w:r>
     </w:p>
     <w:p>
@@ -149,9 +204,10 @@
           <w:ilvl w:val="4"/>
           <w:numId w:val="10"/>
         </w:numPr>
-      </w:pPr>
-      <w:r>
-        <w:t>Materials</w:t>
+        <w:spacing w:line="480" w:lineRule="auto"/>
+      </w:pPr>
+      <w:r>
+        <w:t>Data cleaning</w:t>
       </w:r>
     </w:p>
     <w:p>
@@ -161,21 +217,10 @@
           <w:ilvl w:val="4"/>
           <w:numId w:val="10"/>
         </w:numPr>
-      </w:pPr>
-      <w:r>
-        <w:t>Procedure</w:t>
-      </w:r>
-    </w:p>
-    <w:p>
-      <w:pPr>
-        <w:pStyle w:val="Heading2"/>
-        <w:numPr>
-          <w:ilvl w:val="3"/>
-          <w:numId w:val="10"/>
-        </w:numPr>
-      </w:pPr>
-      <w:r>
-        <w:t>Data analysis plan</w:t>
+        <w:spacing w:line="480" w:lineRule="auto"/>
+      </w:pPr>
+      <w:r>
+        <w:t>Scoring</w:t>
       </w:r>
     </w:p>
     <w:p>
@@ -185,9 +230,10 @@
           <w:ilvl w:val="4"/>
           <w:numId w:val="10"/>
         </w:numPr>
-      </w:pPr>
-      <w:r>
-        <w:t>Inventory of data</w:t>
+        <w:spacing w:line="480" w:lineRule="auto"/>
+      </w:pPr>
+      <w:r>
+        <w:t>Data linkage</w:t>
       </w:r>
     </w:p>
     <w:p>
@@ -197,30 +243,7 @@
           <w:ilvl w:val="4"/>
           <w:numId w:val="10"/>
         </w:numPr>
-      </w:pPr>
-      <w:r>
-        <w:t>Data cleaning</w:t>
-      </w:r>
-    </w:p>
-    <w:p>
-      <w:pPr>
-        <w:pStyle w:val="Heading2"/>
-        <w:numPr>
-          <w:ilvl w:val="4"/>
-          <w:numId w:val="10"/>
-        </w:numPr>
-      </w:pPr>
-      <w:r>
-        <w:t>Scoring</w:t>
-      </w:r>
-    </w:p>
-    <w:p>
-      <w:pPr>
-        <w:pStyle w:val="Heading2"/>
-        <w:numPr>
-          <w:ilvl w:val="4"/>
-          <w:numId w:val="10"/>
-        </w:numPr>
+        <w:spacing w:line="480" w:lineRule="auto"/>
       </w:pPr>
       <w:r>
         <w:t>Planned analyses</w:t>
@@ -236,16 +259,17 @@
           <w:ilvl w:val="0"/>
           <w:numId w:val="10"/>
         </w:numPr>
+        <w:spacing w:line="480" w:lineRule="auto"/>
       </w:pPr>
       <w:r>
         <w:lastRenderedPageBreak/>
         <w:t>Background</w:t>
       </w:r>
     </w:p>
-    <w:p/>
     <w:p>
       <w:pPr>
         <w:pStyle w:val="Heading1"/>
+        <w:spacing w:line="480" w:lineRule="auto"/>
       </w:pPr>
       <w:r>
         <w:t>I</w:t>
@@ -255,422 +279,44 @@
       </w:r>
     </w:p>
     <w:p>
-      <w:r>
-        <w:t xml:space="preserve">Chapter 4 detailed the design and development of </w:t>
-      </w:r>
-      <w:r>
-        <w:rPr>
-          <w:i/>
-          <w:iCs/>
-        </w:rPr>
-        <w:t>Mendel</w:t>
-      </w:r>
-      <w:r>
-        <w:t>, a knowledge game which fully integrates the problem of intervention making in the complex network of human health.</w:t>
-      </w:r>
-      <w:r>
-        <w:t xml:space="preserve"> In this game:</w:t>
-      </w:r>
-    </w:p>
-    <w:p>
-      <w:pPr>
-        <w:pStyle w:val="ListParagraph"/>
-        <w:numPr>
-          <w:ilvl w:val="0"/>
-          <w:numId w:val="31"/>
-        </w:numPr>
-      </w:pPr>
-      <w:r>
-        <w:t xml:space="preserve">Players played an intervention simulation game </w:t>
-      </w:r>
-    </w:p>
-    <w:p>
-      <w:pPr>
-        <w:pStyle w:val="ListParagraph"/>
-        <w:numPr>
-          <w:ilvl w:val="0"/>
-          <w:numId w:val="31"/>
-        </w:numPr>
-      </w:pPr>
-      <w:r>
-        <w:t>Players learned about a public health network</w:t>
-      </w:r>
-    </w:p>
-    <w:p>
-      <w:pPr>
-        <w:pStyle w:val="ListParagraph"/>
-        <w:numPr>
-          <w:ilvl w:val="0"/>
-          <w:numId w:val="31"/>
-        </w:numPr>
-      </w:pPr>
-      <w:r>
-        <w:t>Players offered solutions to public health scenarios during gameplay</w:t>
-      </w:r>
-    </w:p>
-    <w:p>
-      <w:r>
-        <w:t xml:space="preserve">Chapter 5a experimentally investigated the player experience and learning outcomes from </w:t>
-      </w:r>
-      <w:r>
-        <w:rPr>
-          <w:i/>
-          <w:iCs/>
-        </w:rPr>
-        <w:t>Mendel</w:t>
-      </w:r>
-      <w:r>
-        <w:t>. Chapter 5b will investigate the value of knowledge contributions offered by players during gameplay.</w:t>
-      </w:r>
-    </w:p>
-    <w:p>
-      <w:r>
-        <w:t>Chapter 5a did not reveal significant learning improvements for players compared with a an interactive visualisation control. However, the multiple-choice questionnaire assessment may not have captured over-time learning. Players of the game may have learned to better design interventions through the course of their gameplay.</w:t>
-      </w:r>
-      <w:r>
-        <w:t xml:space="preserve"> </w:t>
-      </w:r>
-      <w:r>
-        <w:t>This is due to the concrete experiences and active experimentation which knowledge games afford (</w:t>
-      </w:r>
-      <w:proofErr w:type="spellStart"/>
-      <w:r>
-        <w:t>Ricardi</w:t>
-      </w:r>
-      <w:proofErr w:type="spellEnd"/>
-      <w:r>
-        <w:t xml:space="preserve"> &amp; </w:t>
-      </w:r>
-      <w:proofErr w:type="spellStart"/>
-      <w:r>
-        <w:t>DePaulis</w:t>
-      </w:r>
-      <w:proofErr w:type="spellEnd"/>
-      <w:r>
-        <w:t>, 2014</w:t>
-      </w:r>
-      <w:r>
-        <w:t>).</w:t>
-      </w:r>
-      <w:r>
-        <w:t xml:space="preserve"> </w:t>
-      </w:r>
-      <w:r>
-        <w:t xml:space="preserve">Since </w:t>
-      </w:r>
-      <w:r>
-        <w:rPr>
-          <w:i/>
-          <w:iCs/>
-        </w:rPr>
-        <w:t>Mendel</w:t>
-      </w:r>
-      <w:r>
-        <w:t xml:space="preserve"> anonymously records player data </w:t>
-      </w:r>
-      <w:r>
-        <w:t>this</w:t>
-      </w:r>
-      <w:r>
-        <w:t xml:space="preserve"> can be directly measured by </w:t>
-      </w:r>
-      <w:r>
-        <w:t>tracking players’ intervention effectiveness over time. Players who successfully apply information to suggest effective intervention solutions can be said to have achieved a higher understanding of public health</w:t>
-      </w:r>
-      <w:r>
-        <w:t xml:space="preserve"> (</w:t>
-      </w:r>
-      <w:r>
-        <w:t xml:space="preserve">e.g., </w:t>
-      </w:r>
-      <w:r>
-        <w:t>Bloom’s Taxonomy of Learning</w:t>
-      </w:r>
-      <w:r>
-        <w:t xml:space="preserve">: </w:t>
-      </w:r>
-      <w:r>
-        <w:t>Anderson &amp; Bloom, 2001).</w:t>
-      </w:r>
-    </w:p>
-    <w:p>
-      <w:r>
-        <w:t xml:space="preserve">Furthermore, investigating player actions is of further value since players suggested solutions to public health problems. </w:t>
-      </w:r>
-      <w:r>
-        <w:t>Simulation games can realistically model phenomena to the degree that players can offer real-life solutions to problems (</w:t>
-      </w:r>
-      <w:r>
-        <w:t xml:space="preserve">Bilson, </w:t>
-      </w:r>
-      <w:proofErr w:type="spellStart"/>
-      <w:r>
-        <w:t>Bekebrede</w:t>
-      </w:r>
-      <w:proofErr w:type="spellEnd"/>
-      <w:r>
-        <w:t xml:space="preserve"> &amp; Mayer, 2010</w:t>
-      </w:r>
-      <w:r>
-        <w:t xml:space="preserve">; </w:t>
-      </w:r>
-      <w:proofErr w:type="spellStart"/>
-      <w:r>
-        <w:t>Guerts</w:t>
-      </w:r>
-      <w:proofErr w:type="spellEnd"/>
-      <w:r>
-        <w:t xml:space="preserve"> et al.</w:t>
-      </w:r>
-      <w:r>
-        <w:t>, 200</w:t>
-      </w:r>
-      <w:r>
-        <w:t>7).</w:t>
-      </w:r>
-      <w:r>
-        <w:t xml:space="preserve"> </w:t>
-      </w:r>
-      <w:r>
-        <w:t>As humans, players will offer solution based on their own reasoning, perspectives and biases rather than computing the mathematically optimal solution.</w:t>
-      </w:r>
-      <w:r>
-        <w:t xml:space="preserve"> </w:t>
-      </w:r>
-      <w:r>
-        <w:t xml:space="preserve">Players’ solutions were compared to a computer algorithm’s determination of the mathematically optimal solution to each problem which is unbiased but can cannot reason so often offers impractical solutions. </w:t>
-      </w:r>
-      <w:r>
-        <w:t xml:space="preserve">Humans will take into account factors beyond maths and so may result in different solutions to computers. </w:t>
-      </w:r>
-      <w:r>
-        <w:t>Combining the reasoning strengths of humans with mathematical accuracy of computers may help arrive at effective and practical interventions.</w:t>
-      </w:r>
-    </w:p>
-    <w:p/>
-    <w:p>
-      <w:pPr>
-        <w:pStyle w:val="Heading1"/>
-      </w:pPr>
-      <w:r>
-        <w:t>Aim</w:t>
-      </w:r>
-      <w:r>
-        <w:t>s</w:t>
-      </w:r>
-    </w:p>
-    <w:p>
-      <w:pPr>
-        <w:pStyle w:val="Heading5"/>
-      </w:pPr>
-      <w:r>
-        <w:t>Research question</w:t>
-      </w:r>
-    </w:p>
-    <w:p>
-      <w:r>
-        <w:t>What can be learned from analysing players’ actions in a public health intervention simulation game?</w:t>
-      </w:r>
-    </w:p>
-    <w:p>
-      <w:pPr>
-        <w:pStyle w:val="Heading5"/>
-      </w:pPr>
-      <w:r>
-        <w:t>Objectives</w:t>
-      </w:r>
-    </w:p>
-    <w:p>
-      <w:r>
-        <w:t>Player actions will be investigated to test the following hypotheses</w:t>
-      </w:r>
-      <w:r>
-        <w:t>:</w:t>
-      </w:r>
-    </w:p>
-    <w:p>
-      <w:pPr>
-        <w:pStyle w:val="ListParagraph"/>
-        <w:numPr>
-          <w:ilvl w:val="0"/>
-          <w:numId w:val="33"/>
-        </w:numPr>
-      </w:pPr>
-      <w:r>
-        <w:t xml:space="preserve">Players will learn to design </w:t>
-      </w:r>
-      <w:r>
-        <w:t>more effective</w:t>
-      </w:r>
-      <w:r>
-        <w:t xml:space="preserve"> </w:t>
-      </w:r>
-      <w:r>
-        <w:t>interventions over-time</w:t>
-      </w:r>
-    </w:p>
-    <w:p>
-      <w:pPr>
-        <w:pStyle w:val="ListParagraph"/>
-        <w:numPr>
-          <w:ilvl w:val="0"/>
-          <w:numId w:val="33"/>
-        </w:numPr>
-      </w:pPr>
-      <w:r>
-        <w:t>Humans will make</w:t>
-      </w:r>
-      <w:r>
-        <w:t xml:space="preserve"> different</w:t>
-      </w:r>
-      <w:r>
-        <w:t xml:space="preserve"> interventions to computers </w:t>
-      </w:r>
-    </w:p>
-    <w:p>
-      <w:r>
-        <w:lastRenderedPageBreak/>
-        <w:t xml:space="preserve">Furthermore we will explore the </w:t>
-      </w:r>
-      <w:r>
-        <w:t xml:space="preserve">network properties which contribute to complexity </w:t>
-      </w:r>
-      <w:r>
-        <w:t>and decision making</w:t>
-      </w:r>
-      <w:r>
-        <w:t xml:space="preserve"> </w:t>
-      </w:r>
-      <w:r>
-        <w:t>in the simulation</w:t>
-      </w:r>
-      <w:r>
-        <w:t xml:space="preserve"> </w:t>
-      </w:r>
-      <w:r>
-        <w:br w:type="page"/>
-      </w:r>
-    </w:p>
-    <w:p>
-      <w:pPr>
-        <w:pStyle w:val="Heading1"/>
-        <w:numPr>
-          <w:ilvl w:val="0"/>
-          <w:numId w:val="10"/>
-        </w:numPr>
-      </w:pPr>
-      <w:r>
-        <w:lastRenderedPageBreak/>
-        <w:t>Methods</w:t>
-      </w:r>
-    </w:p>
-    <w:p/>
-    <w:p>
-      <w:pPr>
-        <w:pStyle w:val="Heading2"/>
-      </w:pPr>
-      <w:r>
-        <w:t xml:space="preserve">Design </w:t>
-      </w:r>
-      <w:r>
-        <w:t>and participants</w:t>
-      </w:r>
-    </w:p>
-    <w:p>
-      <w:r>
-        <w:t>In Chapter 5a, participants in the game condition (n=90) had their in-game actions anonymously recorded.</w:t>
-      </w:r>
-      <w:r>
-        <w:t xml:space="preserve"> Players made 2255 interventions.</w:t>
-      </w:r>
-      <w:r>
-        <w:t xml:space="preserve"> This data is analysed in this study separate to the questionnaire data collected in Chapter 5a which it cannot be linked to.</w:t>
-      </w:r>
-    </w:p>
-    <w:p>
-      <w:r>
-        <w:t xml:space="preserve">Ethics approval was obtained from the University of Bristol Psychological Science School Research Ethics Committee (ID: </w:t>
-      </w:r>
-      <w:r>
-        <w:t>111083</w:t>
-      </w:r>
-      <w:r>
-        <w:t>).</w:t>
-      </w:r>
-    </w:p>
-    <w:p/>
-    <w:p>
-      <w:pPr>
-        <w:pStyle w:val="Heading2"/>
-      </w:pPr>
-      <w:r>
-        <w:t>Procedure</w:t>
-      </w:r>
-    </w:p>
-    <w:p>
-      <w:r>
-        <w:t>Participants played</w:t>
-      </w:r>
-      <w:r>
-        <w:t xml:space="preserve"> </w:t>
-      </w:r>
-      <w:r>
-        <w:rPr>
-          <w:i/>
-          <w:iCs/>
-        </w:rPr>
-        <w:t>Mendel</w:t>
-      </w:r>
-      <w:r>
-        <w:t xml:space="preserve"> (Fig 1) and through the course of gameplay </w:t>
-      </w:r>
-      <w:r>
-        <w:t>offered intervention solutions to public health problems. Players were given an objective (e.g., raise wellbeing) and a selection of traits to intervene on in order to achieve it. When players made interventions data was recorded including an anonymous ID unique to their play session</w:t>
-      </w:r>
-      <w:r>
-        <w:t>, a timestamp, what their objective was and what intervention they suggested</w:t>
-      </w:r>
-      <w:r>
-        <w:t>.</w:t>
-      </w:r>
-      <w:r>
-        <w:t xml:space="preserve"> </w:t>
-      </w:r>
-      <w:r>
-        <w:t xml:space="preserve">This data was delivered from the JavaScript client using </w:t>
-      </w:r>
-      <w:r>
-        <w:t>an</w:t>
-      </w:r>
-      <w:r>
-        <w:t xml:space="preserve"> XML HTTP request to a PHP script which stored data </w:t>
-      </w:r>
-      <w:r>
-        <w:t>to</w:t>
-      </w:r>
-      <w:r>
-        <w:t xml:space="preserve"> a database</w:t>
-      </w:r>
-      <w:r>
-        <w:t xml:space="preserve"> using pre-prepared SQL statements</w:t>
-      </w:r>
-      <w:r>
-        <w:t>.</w:t>
-      </w:r>
-      <w:r>
-        <w:t xml:space="preserve"> Once stored, data was ready in CSV format.</w:t>
+      <w:pPr>
+        <w:spacing w:line="480" w:lineRule="auto"/>
+      </w:pPr>
+      <w:r>
+        <w:t xml:space="preserve">Public health exists as a complex network of factors. </w:t>
+      </w:r>
+      <w:r>
+        <w:t xml:space="preserve">Factors in public health share many </w:t>
+      </w:r>
+      <w:proofErr w:type="gramStart"/>
+      <w:r>
+        <w:t>complex</w:t>
+      </w:r>
+      <w:proofErr w:type="gramEnd"/>
+      <w:r>
+        <w:t xml:space="preserve"> and poorly understood relationships with each other</w:t>
+      </w:r>
+      <w:r>
+        <w:t xml:space="preserve">. For an example of a public health </w:t>
+      </w:r>
+      <w:r>
+        <w:t xml:space="preserve">network </w:t>
+      </w:r>
+      <w:r>
+        <w:t>see Figure 1.</w:t>
       </w:r>
     </w:p>
     <w:p>
       <w:pPr>
         <w:keepNext/>
+        <w:spacing w:line="480" w:lineRule="auto"/>
       </w:pPr>
       <w:r>
         <w:rPr>
           <w:noProof/>
         </w:rPr>
         <w:drawing>
-          <wp:inline distT="0" distB="0" distL="0" distR="0" wp14:anchorId="65CA7E4E" wp14:editId="5571A7FE">
+          <wp:inline distT="0" distB="0" distL="0" distR="0" wp14:anchorId="5ABFC011" wp14:editId="093825F2">
             <wp:extent cx="2855396" cy="1820608"/>
             <wp:effectExtent l="0" t="0" r="2540" b="8255"/>
             <wp:docPr id="2" name="Picture 2"/>
@@ -709,6 +355,7 @@
     <w:p>
       <w:pPr>
         <w:pStyle w:val="Caption"/>
+        <w:spacing w:line="480" w:lineRule="auto"/>
       </w:pPr>
       <w:r>
         <w:rPr>
@@ -786,7 +433,27 @@
           <w:sz w:val="22"/>
           <w:szCs w:val="22"/>
         </w:rPr>
-        <w:t xml:space="preserve">Screenshot from </w:t>
+        <w:t xml:space="preserve">Screenshot </w:t>
+      </w:r>
+      <w:r>
+        <w:rPr>
+          <w:i w:val="0"/>
+          <w:iCs w:val="0"/>
+          <w:color w:val="auto"/>
+          <w:sz w:val="22"/>
+          <w:szCs w:val="22"/>
+        </w:rPr>
+        <w:t>of a public health network from the simulation game</w:t>
+      </w:r>
+      <w:r>
+        <w:rPr>
+          <w:i w:val="0"/>
+          <w:iCs w:val="0"/>
+          <w:color w:val="auto"/>
+          <w:sz w:val="22"/>
+          <w:szCs w:val="22"/>
+        </w:rPr>
+        <w:t xml:space="preserve"> </w:t>
       </w:r>
       <w:r>
         <w:rPr>
@@ -829,6 +496,746 @@
       </w:r>
     </w:p>
     <w:p>
+      <w:pPr>
+        <w:spacing w:line="480" w:lineRule="auto"/>
+      </w:pPr>
+      <w:r>
+        <w:t xml:space="preserve">The network properties of public health </w:t>
+      </w:r>
+      <w:proofErr w:type="gramStart"/>
+      <w:r>
+        <w:t>complicates</w:t>
+      </w:r>
+      <w:proofErr w:type="gramEnd"/>
+      <w:r>
+        <w:t xml:space="preserve"> the design of public health intervention and policy making. </w:t>
+      </w:r>
+      <w:r>
+        <w:t xml:space="preserve">The effects of interventions propagate through the </w:t>
+      </w:r>
+      <w:r>
+        <w:t xml:space="preserve">public health </w:t>
+      </w:r>
+      <w:r>
+        <w:t xml:space="preserve">network, for example an intervention on insomnia </w:t>
+      </w:r>
+      <w:r>
+        <w:t>may have m</w:t>
+      </w:r>
+      <w:r>
+        <w:t xml:space="preserve">any side-effects on related traits which in turn cause side-effects of their own. This aspect of mathematical complexity makes it difficult to predict the precise effects of interventions. This network complexity reflects the real-life public health policy making environment where problems may have </w:t>
+      </w:r>
+      <w:r>
+        <w:t xml:space="preserve">many possible courses of action but </w:t>
+      </w:r>
+      <w:r>
+        <w:t>no single correct answer (Schrier, 2016).</w:t>
+      </w:r>
+    </w:p>
+    <w:p>
+      <w:pPr>
+        <w:spacing w:line="480" w:lineRule="auto"/>
+      </w:pPr>
+      <w:r>
+        <w:t>Offering solutions to problems in public health requires both mathematical understanding and critical reasoning</w:t>
+      </w:r>
+      <w:r>
+        <w:t xml:space="preserve">. In contrast to </w:t>
+      </w:r>
+      <w:r>
+        <w:t>humans</w:t>
+      </w:r>
+      <w:r>
+        <w:t xml:space="preserve">, computers excel at solving complex mathematical problems. However, while humans make decisions by reasoning computers </w:t>
+      </w:r>
+      <w:r>
+        <w:t>cannot so</w:t>
+      </w:r>
+      <w:r>
+        <w:t xml:space="preserve"> offer impractical solutions in real-life. Computer-made solutions can be viewed as unbiased whereas </w:t>
+      </w:r>
+      <w:r>
+        <w:lastRenderedPageBreak/>
+        <w:t>humans can be viewed as biased by reasoning and individual perspectives. Effective and practical public health policies require solutions based on both critical reasoning and maths</w:t>
+      </w:r>
+      <w:r>
+        <w:t xml:space="preserve"> </w:t>
+      </w:r>
+      <w:r>
+        <w:t>(Schrier, 2016)</w:t>
+      </w:r>
+      <w:r>
+        <w:t xml:space="preserve">. </w:t>
+      </w:r>
+    </w:p>
+    <w:p>
+      <w:pPr>
+        <w:spacing w:line="480" w:lineRule="auto"/>
+      </w:pPr>
+      <w:r>
+        <w:t xml:space="preserve">Humans and computers can work together to offer solutions in </w:t>
+      </w:r>
+      <w:r>
+        <w:rPr>
+          <w:i/>
+          <w:iCs/>
+        </w:rPr>
+        <w:t>knowledge games</w:t>
+      </w:r>
+      <w:r>
+        <w:t xml:space="preserve">. </w:t>
+      </w:r>
+      <w:r>
+        <w:t xml:space="preserve">A </w:t>
+      </w:r>
+      <w:r>
+        <w:t>knowledge game</w:t>
+      </w:r>
+      <w:r>
+        <w:t xml:space="preserve"> entirely integrates a problem into a game and can allow players to offer real-life solutions (Schrier, 2016). For example, in simulation games players interact with a realistic model of a real-life phenomenon (</w:t>
+      </w:r>
+      <w:r>
+        <w:t xml:space="preserve">Bilson, </w:t>
+      </w:r>
+      <w:proofErr w:type="spellStart"/>
+      <w:r>
+        <w:t>Bekebrede</w:t>
+      </w:r>
+      <w:proofErr w:type="spellEnd"/>
+      <w:r>
+        <w:t xml:space="preserve"> &amp; Mayer, 2010</w:t>
+      </w:r>
+      <w:r>
+        <w:t xml:space="preserve">; </w:t>
+      </w:r>
+      <w:proofErr w:type="spellStart"/>
+      <w:r>
+        <w:t>Guerts</w:t>
+      </w:r>
+      <w:proofErr w:type="spellEnd"/>
+      <w:r>
+        <w:t xml:space="preserve"> et al.</w:t>
+      </w:r>
+      <w:r>
+        <w:t>, 200</w:t>
+      </w:r>
+      <w:r>
+        <w:t xml:space="preserve">7). </w:t>
+      </w:r>
+    </w:p>
+    <w:p>
+      <w:pPr>
+        <w:spacing w:line="480" w:lineRule="auto"/>
+      </w:pPr>
+      <w:r>
+        <w:t xml:space="preserve">Investigating the solutions </w:t>
+      </w:r>
+      <w:r>
+        <w:t>offered by players of a public health policy simulation game</w:t>
+      </w:r>
+      <w:r>
+        <w:t xml:space="preserve"> </w:t>
+      </w:r>
+      <w:r>
+        <w:t>could</w:t>
+      </w:r>
+      <w:r>
+        <w:t xml:space="preserve"> help</w:t>
+      </w:r>
+      <w:r>
+        <w:t xml:space="preserve"> better understand the policy making abilities of humans and computers. </w:t>
+      </w:r>
+      <w:r>
+        <w:rPr>
+          <w:i/>
+          <w:iCs/>
+        </w:rPr>
+        <w:t>Mendel</w:t>
+      </w:r>
+      <w:r>
+        <w:t xml:space="preserve"> (Chapter 4) </w:t>
+      </w:r>
+      <w:r>
+        <w:t>modelled a network dataset of public health</w:t>
+      </w:r>
+      <w:r>
+        <w:t>. Within this network players could explore a network dataset and encountered problems</w:t>
+      </w:r>
+      <w:r>
+        <w:t xml:space="preserve"> (see Fig 1). Problems were framed as objectives which players had to achieve by designing public health interventions</w:t>
+      </w:r>
+      <w:r>
+        <w:t xml:space="preserve"> </w:t>
+      </w:r>
+      <w:r>
+        <w:t>which increase or reduce the prevalence of a factor</w:t>
+      </w:r>
+      <w:r>
+        <w:t>. F</w:t>
+      </w:r>
+      <w:r>
+        <w:t xml:space="preserve">or </w:t>
+      </w:r>
+      <w:proofErr w:type="gramStart"/>
+      <w:r>
+        <w:t>example</w:t>
+      </w:r>
+      <w:proofErr w:type="gramEnd"/>
+      <w:r>
+        <w:t xml:space="preserve"> </w:t>
+      </w:r>
+      <w:r>
+        <w:t>a</w:t>
+      </w:r>
+      <w:r>
+        <w:t xml:space="preserve"> player asked to “increase wellbeing”</w:t>
+      </w:r>
+      <w:r>
+        <w:t xml:space="preserve"> may design an intervention which increases wellbeing by reducing insomnia.</w:t>
+      </w:r>
+      <w:r>
+        <w:t xml:space="preserve"> </w:t>
+      </w:r>
+      <w:r>
+        <w:t>Players were</w:t>
+      </w:r>
+      <w:r>
+        <w:t xml:space="preserve"> given free choice within some boundaries intended to direct players to explore network effects and offer useful solutions: players could</w:t>
+      </w:r>
+      <w:r>
+        <w:t xml:space="preserve"> </w:t>
+      </w:r>
+      <w:r>
+        <w:t xml:space="preserve">not intervene on the objective directly (e.g., wellbeing could not be directly increased) and players could not make </w:t>
+      </w:r>
+      <w:r>
+        <w:t>interventions</w:t>
+      </w:r>
+      <w:r>
+        <w:t xml:space="preserve"> detrimental to public health</w:t>
+      </w:r>
+      <w:r>
+        <w:t xml:space="preserve"> (e.g., they could not increase the prevalence of heart disease).</w:t>
+      </w:r>
+      <w:r>
+        <w:t xml:space="preserve"> </w:t>
+      </w:r>
+    </w:p>
+    <w:p>
+      <w:pPr>
+        <w:spacing w:line="480" w:lineRule="auto"/>
+      </w:pPr>
+      <w:r>
+        <w:t xml:space="preserve">In </w:t>
+      </w:r>
+      <w:r>
+        <w:rPr>
+          <w:i/>
+          <w:iCs/>
+        </w:rPr>
+        <w:t>Mendel</w:t>
+      </w:r>
+      <w:r>
+        <w:t xml:space="preserve"> players both played an intervention simulation game to learn about a public health network dataset and offered solutions to problems as play. Chapter 5a analysed the player experience and learning outcomes. Players’ actions were also recorded during this experiment. The present chapter analyse the recorded player data to investigate the solutions which players offered.</w:t>
+      </w:r>
+    </w:p>
+    <w:p>
+      <w:pPr>
+        <w:spacing w:line="480" w:lineRule="auto"/>
+      </w:pPr>
+      <w:r>
+        <w:t>Furthermore, an a-priori hypothesis</w:t>
+      </w:r>
+      <w:r>
+        <w:t xml:space="preserve"> from Chapter 5a</w:t>
+      </w:r>
+      <w:r>
+        <w:t xml:space="preserve"> will be tested. </w:t>
+      </w:r>
+      <w:r>
+        <w:t xml:space="preserve">Chapter 5a did not reveal significant learning improvements for players compared with an interactive visualisation control. However, </w:t>
+      </w:r>
+      <w:r>
+        <w:t xml:space="preserve">an outstanding issue is whether the </w:t>
+      </w:r>
+      <w:r>
+        <w:t xml:space="preserve">multiple-choice questionnaire assessment </w:t>
+      </w:r>
+      <w:r>
+        <w:t>captured</w:t>
+      </w:r>
+      <w:r>
+        <w:t xml:space="preserve"> over-time learning. Players of the game may have learned to better design interventions through the </w:t>
+      </w:r>
+      <w:r>
+        <w:lastRenderedPageBreak/>
+        <w:t>course of their gameplay.</w:t>
+      </w:r>
+      <w:r>
+        <w:t xml:space="preserve"> </w:t>
+      </w:r>
+      <w:r>
+        <w:t>This is due to the concrete experiences and active experimentation which knowledge games afford (</w:t>
+      </w:r>
+      <w:proofErr w:type="spellStart"/>
+      <w:r>
+        <w:t>Ricardi</w:t>
+      </w:r>
+      <w:proofErr w:type="spellEnd"/>
+      <w:r>
+        <w:t xml:space="preserve"> &amp; </w:t>
+      </w:r>
+      <w:proofErr w:type="spellStart"/>
+      <w:r>
+        <w:t>DePaulis</w:t>
+      </w:r>
+      <w:proofErr w:type="spellEnd"/>
+      <w:r>
+        <w:t>, 2014).</w:t>
+      </w:r>
+      <w:r>
+        <w:t xml:space="preserve"> </w:t>
+      </w:r>
+      <w:r>
+        <w:t>Players who successfully apply information to suggest effective intervention solutions can be said to have achieved a higher understanding of public health (e.g., Bloom’s Taxonomy of Learning: Anderson &amp; Bloom, 2001).</w:t>
+      </w:r>
+      <w:r>
+        <w:t xml:space="preserve"> This can similarly be investigated by analysing how the interventions that players suggested changed </w:t>
+      </w:r>
+      <w:proofErr w:type="gramStart"/>
+      <w:r>
+        <w:t>during the course of</w:t>
+      </w:r>
+      <w:proofErr w:type="gramEnd"/>
+      <w:r>
+        <w:t xml:space="preserve"> gameplay.</w:t>
+      </w:r>
+    </w:p>
+    <w:p>
+      <w:pPr>
+        <w:spacing w:line="480" w:lineRule="auto"/>
+      </w:pPr>
+    </w:p>
+    <w:p>
+      <w:pPr>
+        <w:pStyle w:val="Heading1"/>
+        <w:spacing w:line="480" w:lineRule="auto"/>
+      </w:pPr>
+      <w:r>
+        <w:t>Aim</w:t>
+      </w:r>
+      <w:r>
+        <w:t>s</w:t>
+      </w:r>
+    </w:p>
+    <w:p>
+      <w:pPr>
+        <w:rPr>
+          <w:b/>
+          <w:bCs/>
+        </w:rPr>
+      </w:pPr>
+      <w:r>
+        <w:rPr>
+          <w:b/>
+          <w:bCs/>
+        </w:rPr>
+        <w:t>Research question</w:t>
+      </w:r>
+    </w:p>
+    <w:p>
+      <w:pPr>
+        <w:spacing w:line="480" w:lineRule="auto"/>
+      </w:pPr>
+      <w:r>
+        <w:t>What can be learned from analysing players’ actions in a public health intervention simulation game?</w:t>
+      </w:r>
+    </w:p>
+    <w:p>
+      <w:pPr>
+        <w:spacing w:line="480" w:lineRule="auto"/>
+      </w:pPr>
+    </w:p>
+    <w:p>
+      <w:pPr>
+        <w:rPr>
+          <w:b/>
+          <w:bCs/>
+        </w:rPr>
+      </w:pPr>
+      <w:r>
+        <w:rPr>
+          <w:b/>
+          <w:bCs/>
+        </w:rPr>
+        <w:t>Objectives</w:t>
+      </w:r>
+    </w:p>
+    <w:p>
+      <w:pPr>
+        <w:spacing w:line="480" w:lineRule="auto"/>
+      </w:pPr>
+      <w:r>
+        <w:t>Player actions will be investigated to test the following hypotheses</w:t>
+      </w:r>
+      <w:r>
+        <w:t>:</w:t>
+      </w:r>
+    </w:p>
+    <w:p>
+      <w:pPr>
+        <w:pStyle w:val="ListParagraph"/>
+        <w:numPr>
+          <w:ilvl w:val="0"/>
+          <w:numId w:val="33"/>
+        </w:numPr>
+        <w:spacing w:line="480" w:lineRule="auto"/>
+      </w:pPr>
+      <w:r>
+        <w:t xml:space="preserve">Players will learn to design </w:t>
+      </w:r>
+      <w:r>
+        <w:t>more effective</w:t>
+      </w:r>
+      <w:r>
+        <w:t xml:space="preserve"> interventions over-</w:t>
+      </w:r>
+      <w:proofErr w:type="gramStart"/>
+      <w:r>
+        <w:t>time</w:t>
+      </w:r>
+      <w:proofErr w:type="gramEnd"/>
+      <w:r>
+        <w:t xml:space="preserve"> </w:t>
+      </w:r>
+    </w:p>
+    <w:p>
+      <w:pPr>
+        <w:pStyle w:val="ListParagraph"/>
+        <w:numPr>
+          <w:ilvl w:val="0"/>
+          <w:numId w:val="33"/>
+        </w:numPr>
+        <w:spacing w:line="480" w:lineRule="auto"/>
+      </w:pPr>
+      <w:r>
+        <w:t>Humans will make</w:t>
+      </w:r>
+      <w:r>
+        <w:t xml:space="preserve"> different</w:t>
+      </w:r>
+      <w:r>
+        <w:t xml:space="preserve"> interventions to </w:t>
+      </w:r>
+      <w:proofErr w:type="gramStart"/>
+      <w:r>
+        <w:t>computers</w:t>
+      </w:r>
+      <w:proofErr w:type="gramEnd"/>
+      <w:r>
+        <w:t xml:space="preserve"> </w:t>
+      </w:r>
+    </w:p>
+    <w:p>
+      <w:pPr>
+        <w:spacing w:line="480" w:lineRule="auto"/>
+      </w:pPr>
+      <w:r>
+        <w:t xml:space="preserve">Additionally, exploratory analyses are planned to </w:t>
+      </w:r>
+      <w:r>
+        <w:t>describe</w:t>
+      </w:r>
+      <w:r>
+        <w:t>:</w:t>
+      </w:r>
+    </w:p>
+    <w:p>
+      <w:pPr>
+        <w:pStyle w:val="ListParagraph"/>
+        <w:numPr>
+          <w:ilvl w:val="0"/>
+          <w:numId w:val="36"/>
+        </w:numPr>
+        <w:spacing w:line="480" w:lineRule="auto"/>
+      </w:pPr>
+      <w:r>
+        <w:t xml:space="preserve">The differences between human and computer interventions </w:t>
+      </w:r>
+    </w:p>
+    <w:p>
+      <w:pPr>
+        <w:pStyle w:val="ListParagraph"/>
+        <w:numPr>
+          <w:ilvl w:val="0"/>
+          <w:numId w:val="36"/>
+        </w:numPr>
+        <w:spacing w:line="480" w:lineRule="auto"/>
+      </w:pPr>
+      <w:r>
+        <w:t>T</w:t>
+      </w:r>
+      <w:r>
+        <w:t xml:space="preserve">he </w:t>
+      </w:r>
+      <w:r>
+        <w:t xml:space="preserve">network properties which contribute to complexity </w:t>
+      </w:r>
+      <w:r>
+        <w:t xml:space="preserve">and decision making </w:t>
+      </w:r>
+      <w:r>
+        <w:t>in the simulation</w:t>
+      </w:r>
+      <w:r>
+        <w:t xml:space="preserve"> </w:t>
+      </w:r>
+      <w:r>
+        <w:br w:type="page"/>
+      </w:r>
+    </w:p>
+    <w:p>
+      <w:pPr>
+        <w:pStyle w:val="Heading1"/>
+        <w:numPr>
+          <w:ilvl w:val="0"/>
+          <w:numId w:val="10"/>
+        </w:numPr>
+        <w:spacing w:line="480" w:lineRule="auto"/>
+      </w:pPr>
+      <w:r>
+        <w:lastRenderedPageBreak/>
+        <w:t>Methods</w:t>
+      </w:r>
+    </w:p>
+    <w:p>
+      <w:pPr>
+        <w:pStyle w:val="Heading1"/>
+        <w:spacing w:line="480" w:lineRule="auto"/>
+      </w:pPr>
+      <w:r>
+        <w:t>Data collection</w:t>
+      </w:r>
+    </w:p>
+    <w:p>
+      <w:pPr>
+        <w:spacing w:line="480" w:lineRule="auto"/>
+        <w:rPr>
+          <w:b/>
+          <w:bCs/>
+        </w:rPr>
+      </w:pPr>
+      <w:r>
+        <w:rPr>
+          <w:b/>
+          <w:bCs/>
+        </w:rPr>
+        <w:t>Human-made intervention suggestions</w:t>
+      </w:r>
+    </w:p>
+    <w:p>
+      <w:pPr>
+        <w:spacing w:line="480" w:lineRule="auto"/>
+      </w:pPr>
+      <w:r>
+        <w:t xml:space="preserve">In-game player actions recorded as part of Chapter 5a will be analysed. 90 participants were assigned to the game condition and made a total of 2255 interventions throughout gameplay. </w:t>
+      </w:r>
+      <w:r>
+        <w:t>This data was collected anonymously so participant information is not available for joining.</w:t>
+      </w:r>
+      <w:r>
+        <w:t xml:space="preserve"> </w:t>
+      </w:r>
+      <w:r>
+        <w:t xml:space="preserve">Data collection was automated. On making an intervention in the JavaScript game client an XML HTTP request sent player data to a database. For storing data on the server </w:t>
+      </w:r>
+      <w:proofErr w:type="gramStart"/>
+      <w:r>
+        <w:t>side</w:t>
+      </w:r>
+      <w:proofErr w:type="gramEnd"/>
+      <w:r>
+        <w:t xml:space="preserve"> a PHP script issued pre-prepared SQL statements. Once stored, data was ready in CSV format.</w:t>
+      </w:r>
+    </w:p>
+    <w:p>
+      <w:pPr>
+        <w:spacing w:line="480" w:lineRule="auto"/>
+        <w:rPr>
+          <w:b/>
+          <w:bCs/>
+        </w:rPr>
+      </w:pPr>
+      <w:r>
+        <w:rPr>
+          <w:b/>
+          <w:bCs/>
+        </w:rPr>
+        <w:t>Computer-made intervention suggestions</w:t>
+      </w:r>
+    </w:p>
+    <w:p>
+      <w:pPr>
+        <w:spacing w:line="480" w:lineRule="auto"/>
+      </w:pPr>
+      <w:r>
+        <w:t xml:space="preserve">A Network MR algorithm was developed in Chapter 4 to provide an AI opponent for players to compete against in </w:t>
+      </w:r>
+      <w:r>
+        <w:rPr>
+          <w:i/>
+          <w:iCs/>
+        </w:rPr>
+        <w:t>Mendel</w:t>
+      </w:r>
+      <w:r>
+        <w:t xml:space="preserve">. The AI calculates the effects of every possible intervention for a given objective and returns the mathematically optimal solution. This model is deterministic meaning that the suggested solution to a given problem is always the same. The “optimal solution” in this context is one which achieves the objective the most, regardless of any other factors. For example, </w:t>
+      </w:r>
+      <w:r>
+        <w:t>the optimal solution to increases</w:t>
+      </w:r>
+      <w:r>
+        <w:t xml:space="preserve"> wellbeing </w:t>
+      </w:r>
+      <w:r>
+        <w:t xml:space="preserve">is the intervention which most increases the prevalence of wellbeing. </w:t>
+      </w:r>
+      <w:r>
+        <w:t xml:space="preserve">This AI </w:t>
+      </w:r>
+      <w:r>
+        <w:t xml:space="preserve">can be </w:t>
+      </w:r>
+      <w:r>
+        <w:t xml:space="preserve">engineered to provide </w:t>
+      </w:r>
+      <w:r>
+        <w:t xml:space="preserve">an exhaustive list of its suggestions for </w:t>
+      </w:r>
+      <w:proofErr w:type="gramStart"/>
+      <w:r>
+        <w:t>every</w:t>
+      </w:r>
+      <w:proofErr w:type="gramEnd"/>
+      <w:r>
+        <w:t xml:space="preserve"> objective players were presented with in the game. This AI was developed using JavaScript and a local script can generate CSV outputs ready for analysis in the same way as player data. </w:t>
+      </w:r>
+    </w:p>
+    <w:p>
+      <w:pPr>
+        <w:spacing w:line="480" w:lineRule="auto"/>
+      </w:pPr>
+      <w:r>
+        <w:t xml:space="preserve"> </w:t>
+      </w:r>
+    </w:p>
+    <w:p>
+      <w:pPr>
+        <w:pStyle w:val="Heading1"/>
+        <w:spacing w:line="480" w:lineRule="auto"/>
+      </w:pPr>
+      <w:r>
+        <w:t>Design</w:t>
+      </w:r>
+    </w:p>
+    <w:p>
+      <w:pPr>
+        <w:spacing w:line="480" w:lineRule="auto"/>
+      </w:pPr>
+      <w:r>
+        <w:t>The different hypotheses require different designs to answer:</w:t>
+      </w:r>
+    </w:p>
+    <w:p>
+      <w:pPr>
+        <w:pStyle w:val="ListParagraph"/>
+        <w:numPr>
+          <w:ilvl w:val="0"/>
+          <w:numId w:val="37"/>
+        </w:numPr>
+        <w:spacing w:line="480" w:lineRule="auto"/>
+      </w:pPr>
+      <w:r>
+        <w:lastRenderedPageBreak/>
+        <w:t>H</w:t>
+      </w:r>
+      <w:r>
+        <w:rPr>
+          <w:vertAlign w:val="subscript"/>
+        </w:rPr>
+        <w:t>1</w:t>
+      </w:r>
+      <w:r>
+        <w:t xml:space="preserve"> (Players will learn to better design interventions over-time) will measure </w:t>
+      </w:r>
+      <w:r>
+        <w:t xml:space="preserve">players’ intervention making over the course of gameplay using a within-participants </w:t>
+      </w:r>
+      <w:proofErr w:type="gramStart"/>
+      <w:r>
+        <w:t>design</w:t>
+      </w:r>
+      <w:proofErr w:type="gramEnd"/>
+    </w:p>
+    <w:p>
+      <w:pPr>
+        <w:pStyle w:val="ListParagraph"/>
+        <w:numPr>
+          <w:ilvl w:val="0"/>
+          <w:numId w:val="37"/>
+        </w:numPr>
+        <w:spacing w:line="480" w:lineRule="auto"/>
+      </w:pPr>
+      <w:r>
+        <w:t>H</w:t>
+      </w:r>
+      <w:r>
+        <w:rPr>
+          <w:vertAlign w:val="subscript"/>
+        </w:rPr>
+        <w:t>2</w:t>
+      </w:r>
+      <w:r>
+        <w:t xml:space="preserve"> (</w:t>
+      </w:r>
+      <w:r>
+        <w:t>Humans will make</w:t>
+      </w:r>
+      <w:r>
+        <w:t xml:space="preserve"> different</w:t>
+      </w:r>
+      <w:r>
+        <w:t xml:space="preserve"> interventions to computers</w:t>
+      </w:r>
+      <w:r>
+        <w:t xml:space="preserve">) will be investigated by comparing human and computer-made </w:t>
+      </w:r>
+      <w:proofErr w:type="gramStart"/>
+      <w:r>
+        <w:t>interventions</w:t>
+      </w:r>
+      <w:proofErr w:type="gramEnd"/>
+    </w:p>
+    <w:p>
+      <w:pPr>
+        <w:spacing w:line="480" w:lineRule="auto"/>
+      </w:pPr>
+      <w:r>
+        <w:t>Exploratory analyses will also compare human and computer made interventions.</w:t>
+      </w:r>
+      <w:r>
+        <w:t xml:space="preserve"> </w:t>
+      </w:r>
+    </w:p>
+    <w:p>
+      <w:pPr>
+        <w:spacing w:line="480" w:lineRule="auto"/>
+      </w:pPr>
+    </w:p>
+    <w:p>
+      <w:pPr>
+        <w:spacing w:line="480" w:lineRule="auto"/>
+      </w:pPr>
       <w:r>
         <w:br w:type="page"/>
       </w:r>
@@ -840,22 +1247,31 @@
           <w:ilvl w:val="0"/>
           <w:numId w:val="11"/>
         </w:numPr>
+        <w:spacing w:line="480" w:lineRule="auto"/>
       </w:pPr>
       <w:r>
         <w:lastRenderedPageBreak/>
         <w:t>Analysis plan</w:t>
       </w:r>
     </w:p>
-    <w:p/>
+    <w:p>
+      <w:pPr>
+        <w:spacing w:line="480" w:lineRule="auto"/>
+      </w:pPr>
+    </w:p>
     <w:p>
       <w:pPr>
         <w:pStyle w:val="Heading1"/>
+        <w:spacing w:line="480" w:lineRule="auto"/>
       </w:pPr>
       <w:r>
         <w:t>Data cleaning</w:t>
       </w:r>
     </w:p>
     <w:p>
+      <w:pPr>
+        <w:spacing w:line="480" w:lineRule="auto"/>
+      </w:pPr>
       <w:r>
         <w:t>Pilot data will be removed by removing entries from before the study was launched to participants (16</w:t>
       </w:r>
@@ -869,71 +1285,89 @@
         <w:t xml:space="preserve"> December). Since player data is anonymous individuals cannot be excluded on an individual basis in the same way as in Chapter 5a.</w:t>
       </w:r>
     </w:p>
-    <w:p/>
+    <w:p>
+      <w:pPr>
+        <w:spacing w:line="480" w:lineRule="auto"/>
+      </w:pPr>
+    </w:p>
     <w:p>
       <w:pPr>
         <w:pStyle w:val="Heading1"/>
+        <w:spacing w:line="480" w:lineRule="auto"/>
       </w:pPr>
       <w:r>
         <w:t>Scoring</w:t>
       </w:r>
     </w:p>
     <w:p>
+      <w:pPr>
+        <w:spacing w:line="480" w:lineRule="auto"/>
+      </w:pPr>
       <w:r>
         <w:t>As in Chapter 5a, players’ interventions received scores expressed as a percentage of the optimal intervention. Interventions received both an objective score and side-effect score.</w:t>
       </w:r>
     </w:p>
-    <w:p/>
+    <w:p>
+      <w:pPr>
+        <w:spacing w:line="480" w:lineRule="auto"/>
+      </w:pPr>
+    </w:p>
     <w:p>
       <w:pPr>
         <w:pStyle w:val="Heading1"/>
+        <w:spacing w:line="480" w:lineRule="auto"/>
       </w:pPr>
       <w:r>
         <w:t>Data joining</w:t>
       </w:r>
     </w:p>
     <w:p>
-      <w:r>
-        <w:t>Data from participants will be enriched with properties and network characteristics. This will provide more information to better describe and analyse players’ actions.</w:t>
-      </w:r>
-      <w:r>
-        <w:t xml:space="preserve"> For each player action three categories of information are recorded:</w:t>
-      </w:r>
-    </w:p>
-    <w:p>
-      <w:pPr>
-        <w:pStyle w:val="ListParagraph"/>
-        <w:numPr>
-          <w:ilvl w:val="0"/>
-          <w:numId w:val="35"/>
-        </w:numPr>
-      </w:pPr>
-      <w:r>
-        <w:t>Information on the player (Table 1: Player information)</w:t>
-      </w:r>
-    </w:p>
-    <w:p>
-      <w:pPr>
-        <w:pStyle w:val="ListParagraph"/>
-        <w:numPr>
-          <w:ilvl w:val="0"/>
-          <w:numId w:val="35"/>
-        </w:numPr>
-      </w:pPr>
-      <w:r>
-        <w:t>The problem the player was trying to solve with an intervention</w:t>
-      </w:r>
-      <w:r>
-        <w:t xml:space="preserve"> (Table </w:t>
-      </w:r>
-      <w:r>
-        <w:t>2</w:t>
-      </w:r>
-      <w:r>
-        <w:t xml:space="preserve">: </w:t>
-      </w:r>
-      <w:r>
-        <w:t>Problem characteristics)</w:t>
+      <w:pPr>
+        <w:spacing w:line="480" w:lineRule="auto"/>
+      </w:pPr>
+      <w:r>
+        <w:t xml:space="preserve">Data from participants will be enriched with properties and network characteristics. This will provide more information to better describe and analyse players’ actions. For each player action </w:t>
+      </w:r>
+      <w:r>
+        <w:t>a few</w:t>
+      </w:r>
+      <w:r>
+        <w:t xml:space="preserve"> categories of information are recorded</w:t>
+      </w:r>
+      <w:r>
+        <w:t>. These are joined into a single table but are separated below for ease of explanation</w:t>
+      </w:r>
+      <w:r>
+        <w:t>.</w:t>
+      </w:r>
+    </w:p>
+    <w:p>
+      <w:pPr>
+        <w:spacing w:line="480" w:lineRule="auto"/>
+      </w:pPr>
+      <w:r>
+        <w:t xml:space="preserve">Due to the anonymous nature </w:t>
+      </w:r>
+      <w:r>
+        <w:t>of</w:t>
+      </w:r>
+      <w:r>
+        <w:t xml:space="preserve"> data collection</w:t>
+      </w:r>
+      <w:r>
+        <w:t xml:space="preserve"> this data cannot be linked back to participant characteristics or questionnaire data collected in Chapter 5a.</w:t>
+      </w:r>
+    </w:p>
+    <w:p>
+      <w:pPr>
+        <w:spacing w:line="480" w:lineRule="auto"/>
+      </w:pPr>
+      <w:r>
+        <w:rPr>
+          <w:b/>
+          <w:bCs/>
+        </w:rPr>
+        <w:t>Information on the player</w:t>
       </w:r>
       <w:r>
         <w:t xml:space="preserve"> </w:t>
@@ -941,68 +1375,21 @@
     </w:p>
     <w:p>
       <w:pPr>
-        <w:pStyle w:val="ListParagraph"/>
-        <w:numPr>
-          <w:ilvl w:val="0"/>
-          <w:numId w:val="35"/>
-        </w:numPr>
-      </w:pPr>
-      <w:r>
-        <w:t>Properties of the trait</w:t>
-      </w:r>
-      <w:r>
-        <w:t xml:space="preserve"> the </w:t>
-      </w:r>
-      <w:r>
-        <w:t xml:space="preserve">player chose </w:t>
-      </w:r>
-      <w:r>
-        <w:t>to intervene on</w:t>
-      </w:r>
-      <w:r>
-        <w:t xml:space="preserve"> (Table 3: </w:t>
-      </w:r>
-      <w:r>
-        <w:t>Trait</w:t>
-      </w:r>
-      <w:r>
-        <w:t xml:space="preserve"> characteristics)</w:t>
-      </w:r>
-    </w:p>
-    <w:p>
-      <w:pPr>
-        <w:pStyle w:val="ListParagraph"/>
-        <w:numPr>
-          <w:ilvl w:val="0"/>
-          <w:numId w:val="35"/>
-        </w:numPr>
-      </w:pPr>
-      <w:r>
-        <w:t xml:space="preserve">Network properties of the intervention </w:t>
-      </w:r>
-      <w:r>
-        <w:t xml:space="preserve">(Table </w:t>
-      </w:r>
-      <w:r>
-        <w:t>4</w:t>
-      </w:r>
-      <w:r>
-        <w:t xml:space="preserve">: </w:t>
-      </w:r>
-      <w:bookmarkStart w:id="0" w:name="_Hlk76637531"/>
-      <w:r>
-        <w:t>Intervention characteristics</w:t>
-      </w:r>
-      <w:bookmarkEnd w:id="0"/>
-      <w:r>
-        <w:t>)</w:t>
-      </w:r>
-    </w:p>
-    <w:p/>
+        <w:spacing w:line="480" w:lineRule="auto"/>
+      </w:pPr>
+      <w:r>
+        <w:t xml:space="preserve">A unique user ID (session ID) is recorded for each intervention so that player responses within the same session can be identified for within-subject investigation. This does not uniquely identify the </w:t>
+      </w:r>
+      <w:r>
+        <w:lastRenderedPageBreak/>
+        <w:t>individual but rather their play session, meaning that if they closed and re-opened the game they would be recorded as two different players. A time stamp for when the intervention was made was also recorded. See Table 1 for a blank table of this information.</w:t>
+      </w:r>
+    </w:p>
     <w:p>
       <w:pPr>
         <w:pStyle w:val="Caption"/>
         <w:keepNext/>
+        <w:spacing w:line="480" w:lineRule="auto"/>
         <w:rPr>
           <w:color w:val="auto"/>
           <w:sz w:val="22"/>
@@ -1132,7 +1519,7 @@
           </w:tcPr>
           <w:p>
             <w:pPr>
-              <w:spacing w:after="0" w:line="240" w:lineRule="auto"/>
+              <w:spacing w:after="0" w:line="480" w:lineRule="auto"/>
               <w:rPr>
                 <w:rFonts w:ascii="Calibri" w:eastAsia="Times New Roman" w:hAnsi="Calibri" w:cs="Calibri"/>
                 <w:b/>
@@ -1169,7 +1556,7 @@
           </w:tcPr>
           <w:p>
             <w:pPr>
-              <w:spacing w:after="0" w:line="240" w:lineRule="auto"/>
+              <w:spacing w:after="0" w:line="480" w:lineRule="auto"/>
               <w:rPr>
                 <w:rFonts w:ascii="Calibri" w:eastAsia="Times New Roman" w:hAnsi="Calibri" w:cs="Calibri"/>
                 <w:b/>
@@ -1230,7 +1617,7 @@
           </w:tcPr>
           <w:p>
             <w:pPr>
-              <w:spacing w:after="0" w:line="240" w:lineRule="auto"/>
+              <w:spacing w:after="0" w:line="480" w:lineRule="auto"/>
               <w:rPr>
                 <w:rFonts w:ascii="Calibri" w:eastAsia="Times New Roman" w:hAnsi="Calibri" w:cs="Calibri"/>
                 <w:color w:val="000000"/>
@@ -1254,7 +1641,7 @@
           </w:tcPr>
           <w:p>
             <w:pPr>
-              <w:spacing w:after="0" w:line="240" w:lineRule="auto"/>
+              <w:spacing w:after="0" w:line="480" w:lineRule="auto"/>
               <w:rPr>
                 <w:rFonts w:ascii="Calibri" w:eastAsia="Times New Roman" w:hAnsi="Calibri" w:cs="Calibri"/>
                 <w:color w:val="000000"/>
@@ -1265,11 +1652,69 @@
         </w:tc>
       </w:tr>
     </w:tbl>
-    <w:p/>
+    <w:p>
+      <w:pPr>
+        <w:spacing w:line="480" w:lineRule="auto"/>
+      </w:pPr>
+    </w:p>
+    <w:p>
+      <w:pPr>
+        <w:spacing w:line="480" w:lineRule="auto"/>
+        <w:rPr>
+          <w:b/>
+          <w:bCs/>
+        </w:rPr>
+      </w:pPr>
+      <w:r>
+        <w:rPr>
+          <w:b/>
+          <w:bCs/>
+        </w:rPr>
+        <w:t xml:space="preserve">Information on the current problem </w:t>
+      </w:r>
+    </w:p>
+    <w:p>
+      <w:pPr>
+        <w:spacing w:line="480" w:lineRule="auto"/>
+      </w:pPr>
+      <w:r>
+        <w:t>Information on t</w:t>
+      </w:r>
+      <w:r>
+        <w:t>he problem the player was trying to solve with an intervention</w:t>
+      </w:r>
+      <w:r>
+        <w:t xml:space="preserve"> was also recorded. The objective that they player was given to achieve is recorded. For example, the objective “reduce depression” would indicate players were attempting to suggest an intervention with the goal of reducing depression. Furthermore, players were sometimes able to make multiple simultaneous interventions </w:t>
+      </w:r>
+      <w:proofErr w:type="gramStart"/>
+      <w:r>
+        <w:t>in order to</w:t>
+      </w:r>
+      <w:proofErr w:type="gramEnd"/>
+      <w:r>
+        <w:t xml:space="preserve"> achieve the objective</w:t>
+      </w:r>
+      <w:r>
+        <w:t xml:space="preserve"> and information was provided to identify interventions where this was the case</w:t>
+      </w:r>
+      <w:r>
+        <w:t xml:space="preserve">. </w:t>
+      </w:r>
+      <w:r>
+        <w:t xml:space="preserve">See Table </w:t>
+      </w:r>
+      <w:r>
+        <w:t>2</w:t>
+      </w:r>
+      <w:r>
+        <w:t xml:space="preserve"> for a blank table of this information.</w:t>
+      </w:r>
+    </w:p>
     <w:p>
       <w:pPr>
         <w:pStyle w:val="Caption"/>
         <w:keepNext/>
+        <w:spacing w:line="480" w:lineRule="auto"/>
         <w:rPr>
           <w:color w:val="auto"/>
           <w:sz w:val="22"/>
@@ -1400,7 +1845,7 @@
           </w:tcPr>
           <w:p>
             <w:pPr>
-              <w:spacing w:after="0" w:line="240" w:lineRule="auto"/>
+              <w:spacing w:after="0" w:line="480" w:lineRule="auto"/>
               <w:rPr>
                 <w:rFonts w:ascii="Calibri" w:eastAsia="Times New Roman" w:hAnsi="Calibri" w:cs="Calibri"/>
                 <w:b/>
@@ -1417,7 +1862,7 @@
                 <w:color w:val="000000"/>
                 <w:lang w:eastAsia="en-GB"/>
               </w:rPr>
-              <w:t>Objective trait</w:t>
+              <w:t xml:space="preserve">Objective </w:t>
             </w:r>
           </w:p>
         </w:tc>
@@ -1437,7 +1882,7 @@
           </w:tcPr>
           <w:p>
             <w:pPr>
-              <w:spacing w:after="0" w:line="240" w:lineRule="auto"/>
+              <w:spacing w:after="0" w:line="480" w:lineRule="auto"/>
               <w:rPr>
                 <w:rFonts w:ascii="Calibri" w:eastAsia="Times New Roman" w:hAnsi="Calibri" w:cs="Calibri"/>
                 <w:b/>
@@ -1470,7 +1915,7 @@
           </w:tcPr>
           <w:p>
             <w:pPr>
-              <w:spacing w:after="0" w:line="240" w:lineRule="auto"/>
+              <w:spacing w:after="0" w:line="480" w:lineRule="auto"/>
               <w:rPr>
                 <w:rFonts w:ascii="Calibri" w:eastAsia="Times New Roman" w:hAnsi="Calibri" w:cs="Calibri"/>
                 <w:b/>
@@ -1511,7 +1956,7 @@
           </w:tcPr>
           <w:p>
             <w:pPr>
-              <w:spacing w:after="0" w:line="240" w:lineRule="auto"/>
+              <w:spacing w:after="0" w:line="480" w:lineRule="auto"/>
               <w:rPr>
                 <w:rFonts w:ascii="Calibri" w:eastAsia="Times New Roman" w:hAnsi="Calibri" w:cs="Calibri"/>
                 <w:color w:val="000000"/>
@@ -1535,7 +1980,7 @@
           </w:tcPr>
           <w:p>
             <w:pPr>
-              <w:spacing w:after="0" w:line="240" w:lineRule="auto"/>
+              <w:spacing w:after="0" w:line="480" w:lineRule="auto"/>
               <w:rPr>
                 <w:rFonts w:ascii="Calibri" w:eastAsia="Times New Roman" w:hAnsi="Calibri" w:cs="Calibri"/>
                 <w:color w:val="000000"/>
@@ -1556,7 +2001,7 @@
           </w:tcPr>
           <w:p>
             <w:pPr>
-              <w:spacing w:after="0" w:line="240" w:lineRule="auto"/>
+              <w:spacing w:after="0" w:line="480" w:lineRule="auto"/>
               <w:rPr>
                 <w:rFonts w:ascii="Calibri" w:eastAsia="Times New Roman" w:hAnsi="Calibri" w:cs="Calibri"/>
                 <w:color w:val="000000"/>
@@ -1567,11 +2012,91 @@
         </w:tc>
       </w:tr>
     </w:tbl>
-    <w:p/>
+    <w:p>
+      <w:pPr>
+        <w:spacing w:line="480" w:lineRule="auto"/>
+      </w:pPr>
+    </w:p>
+    <w:p>
+      <w:pPr>
+        <w:spacing w:line="480" w:lineRule="auto"/>
+        <w:rPr>
+          <w:b/>
+          <w:bCs/>
+        </w:rPr>
+      </w:pPr>
+      <w:r>
+        <w:rPr>
+          <w:b/>
+          <w:bCs/>
+        </w:rPr>
+        <w:t>Information on the trait the player chose to intervene on</w:t>
+      </w:r>
+    </w:p>
+    <w:p>
+      <w:pPr>
+        <w:spacing w:line="480" w:lineRule="auto"/>
+      </w:pPr>
+      <w:r>
+        <w:t xml:space="preserve">To help better understand why a player may chose to intervene on a specific trait rather than another trait, information on traits was joined. The name of the trait was joined with its valence. Valence denotes whether a trait has a good, </w:t>
+      </w:r>
+      <w:proofErr w:type="gramStart"/>
+      <w:r>
+        <w:t>bad</w:t>
+      </w:r>
+      <w:proofErr w:type="gramEnd"/>
+      <w:r>
+        <w:t xml:space="preserve"> or neutral effect on health. For example, heart </w:t>
+      </w:r>
+      <w:r>
+        <w:lastRenderedPageBreak/>
+        <w:t xml:space="preserve">disease was considered bad. This would help understand if players tended to intervene on good, </w:t>
+      </w:r>
+      <w:proofErr w:type="gramStart"/>
+      <w:r>
+        <w:t>bad</w:t>
+      </w:r>
+      <w:proofErr w:type="gramEnd"/>
+      <w:r>
+        <w:t xml:space="preserve"> or neutral traits more than the computer. </w:t>
+      </w:r>
+      <w:r>
+        <w:t xml:space="preserve">Definitions of trait valence is consistent with Chapter 5a. </w:t>
+      </w:r>
+      <w:r>
+        <w:t xml:space="preserve">Additionally, players may </w:t>
+      </w:r>
+      <w:proofErr w:type="gramStart"/>
+      <w:r>
+        <w:t>chose</w:t>
+      </w:r>
+      <w:proofErr w:type="gramEnd"/>
+      <w:r>
+        <w:t xml:space="preserve"> traits which appear most central or best connected within the network. </w:t>
+      </w:r>
+      <w:proofErr w:type="gramStart"/>
+      <w:r>
+        <w:t>In order to</w:t>
+      </w:r>
+      <w:proofErr w:type="gramEnd"/>
+      <w:r>
+        <w:t xml:space="preserve"> understand this, graph information on the number of neighbours (both predecessors and successors) and centrality (eigenvalue and betweenness) of each node in the network was calculated. </w:t>
+      </w:r>
+      <w:r>
+        <w:t xml:space="preserve">See Table </w:t>
+      </w:r>
+      <w:r>
+        <w:t>3</w:t>
+      </w:r>
+      <w:r>
+        <w:t xml:space="preserve"> for a blank table of this information.</w:t>
+      </w:r>
+    </w:p>
     <w:p>
       <w:pPr>
         <w:pStyle w:val="Caption"/>
         <w:keepNext/>
+        <w:spacing w:line="480" w:lineRule="auto"/>
         <w:rPr>
           <w:color w:val="auto"/>
           <w:sz w:val="22"/>
@@ -1718,7 +2243,7 @@
           </w:tcPr>
           <w:p>
             <w:pPr>
-              <w:spacing w:after="0" w:line="240" w:lineRule="auto"/>
+              <w:spacing w:after="0" w:line="480" w:lineRule="auto"/>
               <w:rPr>
                 <w:rFonts w:ascii="Calibri" w:eastAsia="Times New Roman" w:hAnsi="Calibri" w:cs="Calibri"/>
                 <w:b/>
@@ -1755,7 +2280,7 @@
           </w:tcPr>
           <w:p>
             <w:pPr>
-              <w:spacing w:after="0" w:line="240" w:lineRule="auto"/>
+              <w:spacing w:after="0" w:line="480" w:lineRule="auto"/>
               <w:rPr>
                 <w:rFonts w:ascii="Calibri" w:eastAsia="Times New Roman" w:hAnsi="Calibri" w:cs="Calibri"/>
                 <w:b/>
@@ -1788,7 +2313,7 @@
           </w:tcPr>
           <w:p>
             <w:pPr>
-              <w:spacing w:after="0" w:line="240" w:lineRule="auto"/>
+              <w:spacing w:after="0" w:line="480" w:lineRule="auto"/>
               <w:rPr>
                 <w:rFonts w:ascii="Calibri" w:eastAsia="Times New Roman" w:hAnsi="Calibri" w:cs="Calibri"/>
                 <w:b/>
@@ -1821,7 +2346,7 @@
           </w:tcPr>
           <w:p>
             <w:pPr>
-              <w:spacing w:after="0" w:line="240" w:lineRule="auto"/>
+              <w:spacing w:after="0" w:line="480" w:lineRule="auto"/>
               <w:rPr>
                 <w:rFonts w:ascii="Calibri" w:eastAsia="Times New Roman" w:hAnsi="Calibri" w:cs="Calibri"/>
                 <w:b/>
@@ -1854,7 +2379,7 @@
           </w:tcPr>
           <w:p>
             <w:pPr>
-              <w:spacing w:after="0" w:line="240" w:lineRule="auto"/>
+              <w:spacing w:after="0" w:line="480" w:lineRule="auto"/>
               <w:rPr>
                 <w:rFonts w:ascii="Calibri" w:eastAsia="Times New Roman" w:hAnsi="Calibri" w:cs="Calibri"/>
                 <w:b/>
@@ -1877,7 +2402,7 @@
           </w:tcPr>
           <w:p>
             <w:pPr>
-              <w:spacing w:after="0" w:line="240" w:lineRule="auto"/>
+              <w:spacing w:after="0" w:line="480" w:lineRule="auto"/>
               <w:rPr>
                 <w:rFonts w:ascii="Calibri" w:eastAsia="Times New Roman" w:hAnsi="Calibri" w:cs="Calibri"/>
                 <w:b/>
@@ -1910,7 +2435,7 @@
           </w:tcPr>
           <w:p>
             <w:pPr>
-              <w:spacing w:after="0" w:line="240" w:lineRule="auto"/>
+              <w:spacing w:after="0" w:line="480" w:lineRule="auto"/>
               <w:rPr>
                 <w:rFonts w:ascii="Calibri" w:eastAsia="Times New Roman" w:hAnsi="Calibri" w:cs="Calibri"/>
                 <w:b/>
@@ -1933,7 +2458,7 @@
           </w:tcPr>
           <w:p>
             <w:pPr>
-              <w:spacing w:after="0" w:line="240" w:lineRule="auto"/>
+              <w:spacing w:after="0" w:line="480" w:lineRule="auto"/>
               <w:rPr>
                 <w:rFonts w:ascii="Calibri" w:eastAsia="Times New Roman" w:hAnsi="Calibri" w:cs="Calibri"/>
                 <w:b/>
@@ -1964,7 +2489,7 @@
           </w:tcPr>
           <w:p>
             <w:pPr>
-              <w:spacing w:after="0" w:line="240" w:lineRule="auto"/>
+              <w:spacing w:after="0" w:line="480" w:lineRule="auto"/>
               <w:rPr>
                 <w:rFonts w:ascii="Calibri" w:eastAsia="Times New Roman" w:hAnsi="Calibri" w:cs="Calibri"/>
                 <w:color w:val="000000"/>
@@ -1988,7 +2513,7 @@
           </w:tcPr>
           <w:p>
             <w:pPr>
-              <w:spacing w:after="0" w:line="240" w:lineRule="auto"/>
+              <w:spacing w:after="0" w:line="480" w:lineRule="auto"/>
               <w:rPr>
                 <w:rFonts w:ascii="Calibri" w:eastAsia="Times New Roman" w:hAnsi="Calibri" w:cs="Calibri"/>
                 <w:color w:val="000000"/>
@@ -2009,7 +2534,7 @@
           </w:tcPr>
           <w:p>
             <w:pPr>
-              <w:spacing w:after="0" w:line="240" w:lineRule="auto"/>
+              <w:spacing w:after="0" w:line="480" w:lineRule="auto"/>
               <w:rPr>
                 <w:rFonts w:ascii="Calibri" w:eastAsia="Times New Roman" w:hAnsi="Calibri" w:cs="Calibri"/>
                 <w:color w:val="000000"/>
@@ -2030,7 +2555,7 @@
           </w:tcPr>
           <w:p>
             <w:pPr>
-              <w:spacing w:after="0" w:line="240" w:lineRule="auto"/>
+              <w:spacing w:after="0" w:line="480" w:lineRule="auto"/>
               <w:rPr>
                 <w:rFonts w:ascii="Calibri" w:eastAsia="Times New Roman" w:hAnsi="Calibri" w:cs="Calibri"/>
                 <w:color w:val="000000"/>
@@ -2051,7 +2576,7 @@
           </w:tcPr>
           <w:p>
             <w:pPr>
-              <w:spacing w:after="0" w:line="240" w:lineRule="auto"/>
+              <w:spacing w:after="0" w:line="480" w:lineRule="auto"/>
               <w:rPr>
                 <w:rFonts w:ascii="Calibri" w:eastAsia="Times New Roman" w:hAnsi="Calibri" w:cs="Calibri"/>
                 <w:color w:val="000000"/>
@@ -2072,7 +2597,7 @@
           </w:tcPr>
           <w:p>
             <w:pPr>
-              <w:spacing w:after="0" w:line="240" w:lineRule="auto"/>
+              <w:spacing w:after="0" w:line="480" w:lineRule="auto"/>
               <w:rPr>
                 <w:rFonts w:ascii="Calibri" w:eastAsia="Times New Roman" w:hAnsi="Calibri" w:cs="Calibri"/>
                 <w:color w:val="000000"/>
@@ -2093,7 +2618,7 @@
           </w:tcPr>
           <w:p>
             <w:pPr>
-              <w:spacing w:after="0" w:line="240" w:lineRule="auto"/>
+              <w:spacing w:after="0" w:line="480" w:lineRule="auto"/>
               <w:rPr>
                 <w:rFonts w:ascii="Calibri" w:eastAsia="Times New Roman" w:hAnsi="Calibri" w:cs="Calibri"/>
                 <w:color w:val="000000"/>
@@ -2114,7 +2639,7 @@
           </w:tcPr>
           <w:p>
             <w:pPr>
-              <w:spacing w:after="0" w:line="240" w:lineRule="auto"/>
+              <w:spacing w:after="0" w:line="480" w:lineRule="auto"/>
               <w:rPr>
                 <w:rFonts w:ascii="Calibri" w:eastAsia="Times New Roman" w:hAnsi="Calibri" w:cs="Calibri"/>
                 <w:color w:val="000000"/>
@@ -2125,11 +2650,94 @@
         </w:tc>
       </w:tr>
     </w:tbl>
-    <w:p/>
+    <w:p>
+      <w:pPr>
+        <w:spacing w:line="480" w:lineRule="auto"/>
+      </w:pPr>
+    </w:p>
+    <w:p>
+      <w:pPr>
+        <w:spacing w:line="480" w:lineRule="auto"/>
+        <w:rPr>
+          <w:b/>
+          <w:bCs/>
+        </w:rPr>
+      </w:pPr>
+      <w:r>
+        <w:rPr>
+          <w:b/>
+          <w:bCs/>
+        </w:rPr>
+        <w:t xml:space="preserve">Information on the effects of the intervention the player </w:t>
+      </w:r>
+      <w:proofErr w:type="gramStart"/>
+      <w:r>
+        <w:rPr>
+          <w:b/>
+          <w:bCs/>
+        </w:rPr>
+        <w:t>chose</w:t>
+      </w:r>
+      <w:proofErr w:type="gramEnd"/>
+    </w:p>
+    <w:p>
+      <w:pPr>
+        <w:spacing w:line="480" w:lineRule="auto"/>
+      </w:pPr>
+      <w:proofErr w:type="gramStart"/>
+      <w:r>
+        <w:t>In order to</w:t>
+      </w:r>
+      <w:proofErr w:type="gramEnd"/>
+      <w:r>
+        <w:t xml:space="preserve"> measure the mathematical effectiveness of interventions these were scored in the same way as Chapter 5a. Objective and side scores were calculated for each intervention. </w:t>
+      </w:r>
+      <w:proofErr w:type="gramStart"/>
+      <w:r>
+        <w:t>In order to</w:t>
+      </w:r>
+      <w:proofErr w:type="gramEnd"/>
+      <w:r>
+        <w:t xml:space="preserve"> understand whether players took into account the raw number of effects an intervention would have, the total number of effects was joined. </w:t>
+      </w:r>
+      <w:proofErr w:type="gramStart"/>
+      <w:r>
+        <w:t>In order to</w:t>
+      </w:r>
+      <w:proofErr w:type="gramEnd"/>
+      <w:r>
+        <w:t xml:space="preserve"> understand if players considered </w:t>
+      </w:r>
+      <w:r>
+        <w:t xml:space="preserve">how close a trait is to the objective, the length of the shortest path between every node in the network was joined. </w:t>
+      </w:r>
+      <w:r>
+        <w:t xml:space="preserve">Additionally, the effect of every intervention on every </w:t>
+      </w:r>
+      <w:r>
+        <w:t xml:space="preserve">individual </w:t>
+      </w:r>
+      <w:r>
+        <w:t>trait is available for use in analysis.</w:t>
+      </w:r>
+      <w:r>
+        <w:t xml:space="preserve"> </w:t>
+      </w:r>
+      <w:r>
+        <w:t xml:space="preserve">See Table </w:t>
+      </w:r>
+      <w:r>
+        <w:t>4</w:t>
+      </w:r>
+      <w:r>
+        <w:t xml:space="preserve"> for a blank table of this information.</w:t>
+      </w:r>
+    </w:p>
     <w:p>
       <w:pPr>
         <w:pStyle w:val="Caption"/>
         <w:keepNext/>
+        <w:spacing w:line="480" w:lineRule="auto"/>
         <w:rPr>
           <w:color w:val="auto"/>
           <w:sz w:val="22"/>
@@ -2146,7 +2754,6 @@
           <w:sz w:val="22"/>
           <w:szCs w:val="22"/>
         </w:rPr>
-        <w:lastRenderedPageBreak/>
         <w:t xml:space="preserve">Table </w:t>
       </w:r>
       <w:r>
@@ -2264,7 +2871,7 @@
           </w:tcPr>
           <w:p>
             <w:pPr>
-              <w:spacing w:after="0" w:line="240" w:lineRule="auto"/>
+              <w:spacing w:after="0" w:line="480" w:lineRule="auto"/>
               <w:rPr>
                 <w:rFonts w:ascii="Calibri" w:eastAsia="Times New Roman" w:hAnsi="Calibri" w:cs="Calibri"/>
                 <w:b/>
@@ -2297,7 +2904,7 @@
           </w:tcPr>
           <w:p>
             <w:pPr>
-              <w:spacing w:after="0" w:line="240" w:lineRule="auto"/>
+              <w:spacing w:after="0" w:line="480" w:lineRule="auto"/>
               <w:rPr>
                 <w:rFonts w:ascii="Calibri" w:eastAsia="Times New Roman" w:hAnsi="Calibri" w:cs="Calibri"/>
                 <w:b/>
@@ -2330,7 +2937,7 @@
           </w:tcPr>
           <w:p>
             <w:pPr>
-              <w:spacing w:after="0" w:line="240" w:lineRule="auto"/>
+              <w:spacing w:after="0" w:line="480" w:lineRule="auto"/>
               <w:rPr>
                 <w:rFonts w:ascii="Calibri" w:eastAsia="Times New Roman" w:hAnsi="Calibri" w:cs="Calibri"/>
                 <w:b/>
@@ -2363,7 +2970,7 @@
           </w:tcPr>
           <w:p>
             <w:pPr>
-              <w:spacing w:after="0" w:line="240" w:lineRule="auto"/>
+              <w:spacing w:after="0" w:line="480" w:lineRule="auto"/>
               <w:rPr>
                 <w:rFonts w:ascii="Calibri" w:eastAsia="Times New Roman" w:hAnsi="Calibri" w:cs="Calibri"/>
                 <w:b/>
@@ -2396,7 +3003,7 @@
           </w:tcPr>
           <w:p>
             <w:pPr>
-              <w:spacing w:after="0" w:line="240" w:lineRule="auto"/>
+              <w:spacing w:after="0" w:line="480" w:lineRule="auto"/>
               <w:rPr>
                 <w:rFonts w:ascii="Calibri" w:eastAsia="Times New Roman" w:hAnsi="Calibri" w:cs="Calibri"/>
                 <w:b/>
@@ -2413,7 +3020,29 @@
                 <w:color w:val="000000"/>
                 <w:lang w:eastAsia="en-GB"/>
               </w:rPr>
-              <w:t>Effects (on each traits)</w:t>
+              <w:t xml:space="preserve">Effects (on each </w:t>
+            </w:r>
+            <w:proofErr w:type="gramStart"/>
+            <w:r>
+              <w:rPr>
+                <w:rFonts w:ascii="Calibri" w:eastAsia="Times New Roman" w:hAnsi="Calibri" w:cs="Calibri"/>
+                <w:b/>
+                <w:bCs/>
+                <w:color w:val="000000"/>
+                <w:lang w:eastAsia="en-GB"/>
+              </w:rPr>
+              <w:t>traits</w:t>
+            </w:r>
+            <w:proofErr w:type="gramEnd"/>
+            <w:r>
+              <w:rPr>
+                <w:rFonts w:ascii="Calibri" w:eastAsia="Times New Roman" w:hAnsi="Calibri" w:cs="Calibri"/>
+                <w:b/>
+                <w:bCs/>
+                <w:color w:val="000000"/>
+                <w:lang w:eastAsia="en-GB"/>
+              </w:rPr>
+              <w:t>)</w:t>
             </w:r>
           </w:p>
         </w:tc>
@@ -2429,7 +3058,7 @@
           </w:tcPr>
           <w:p>
             <w:pPr>
-              <w:spacing w:after="0" w:line="240" w:lineRule="auto"/>
+              <w:spacing w:after="0" w:line="480" w:lineRule="auto"/>
               <w:rPr>
                 <w:rFonts w:ascii="Calibri" w:eastAsia="Times New Roman" w:hAnsi="Calibri" w:cs="Calibri"/>
                 <w:b/>
@@ -2470,7 +3099,7 @@
           </w:tcPr>
           <w:p>
             <w:pPr>
-              <w:spacing w:after="0" w:line="240" w:lineRule="auto"/>
+              <w:spacing w:after="0" w:line="480" w:lineRule="auto"/>
               <w:rPr>
                 <w:rFonts w:ascii="Calibri" w:eastAsia="Times New Roman" w:hAnsi="Calibri" w:cs="Calibri"/>
                 <w:color w:val="000000"/>
@@ -2491,7 +3120,7 @@
           </w:tcPr>
           <w:p>
             <w:pPr>
-              <w:spacing w:after="0" w:line="240" w:lineRule="auto"/>
+              <w:spacing w:after="0" w:line="480" w:lineRule="auto"/>
               <w:rPr>
                 <w:rFonts w:ascii="Calibri" w:eastAsia="Times New Roman" w:hAnsi="Calibri" w:cs="Calibri"/>
                 <w:color w:val="000000"/>
@@ -2512,7 +3141,7 @@
           </w:tcPr>
           <w:p>
             <w:pPr>
-              <w:spacing w:after="0" w:line="240" w:lineRule="auto"/>
+              <w:spacing w:after="0" w:line="480" w:lineRule="auto"/>
               <w:rPr>
                 <w:rFonts w:ascii="Calibri" w:eastAsia="Times New Roman" w:hAnsi="Calibri" w:cs="Calibri"/>
                 <w:color w:val="000000"/>
@@ -2533,7 +3162,7 @@
           </w:tcPr>
           <w:p>
             <w:pPr>
-              <w:spacing w:after="0" w:line="240" w:lineRule="auto"/>
+              <w:spacing w:after="0" w:line="480" w:lineRule="auto"/>
               <w:rPr>
                 <w:rFonts w:ascii="Calibri" w:eastAsia="Times New Roman" w:hAnsi="Calibri" w:cs="Calibri"/>
                 <w:color w:val="000000"/>
@@ -2554,7 +3183,7 @@
           </w:tcPr>
           <w:p>
             <w:pPr>
-              <w:spacing w:after="0" w:line="240" w:lineRule="auto"/>
+              <w:spacing w:after="0" w:line="480" w:lineRule="auto"/>
               <w:rPr>
                 <w:rFonts w:ascii="Calibri" w:eastAsia="Times New Roman" w:hAnsi="Calibri" w:cs="Calibri"/>
                 <w:color w:val="000000"/>
@@ -2575,7 +3204,7 @@
           </w:tcPr>
           <w:p>
             <w:pPr>
-              <w:spacing w:after="0" w:line="240" w:lineRule="auto"/>
+              <w:spacing w:after="0" w:line="480" w:lineRule="auto"/>
               <w:rPr>
                 <w:rFonts w:ascii="Calibri" w:eastAsia="Times New Roman" w:hAnsi="Calibri" w:cs="Calibri"/>
                 <w:color w:val="000000"/>
@@ -2589,35 +3218,51 @@
     <w:p>
       <w:pPr>
         <w:rPr>
+          <w:rFonts w:asciiTheme="majorHAnsi" w:eastAsiaTheme="majorEastAsia" w:hAnsiTheme="majorHAnsi" w:cstheme="majorBidi"/>
+          <w:color w:val="2F5496" w:themeColor="accent1" w:themeShade="BF"/>
+          <w:sz w:val="32"/>
+          <w:szCs w:val="32"/>
+        </w:rPr>
+      </w:pPr>
+      <w:r>
+        <w:br w:type="page"/>
+      </w:r>
+    </w:p>
+    <w:p>
+      <w:pPr>
+        <w:pStyle w:val="Heading1"/>
+        <w:spacing w:line="480" w:lineRule="auto"/>
+      </w:pPr>
+      <w:r>
+        <w:lastRenderedPageBreak/>
+        <w:t>A</w:t>
+      </w:r>
+      <w:r>
+        <w:t>nalys</w:t>
+      </w:r>
+      <w:r>
+        <w:t>is</w:t>
+      </w:r>
+    </w:p>
+    <w:p>
+      <w:pPr>
+        <w:rPr>
           <w:b/>
           <w:bCs/>
         </w:rPr>
       </w:pPr>
-    </w:p>
-    <w:p>
-      <w:pPr>
-        <w:pStyle w:val="Heading1"/>
-      </w:pPr>
-      <w:r>
-        <w:t>A</w:t>
-      </w:r>
-      <w:r>
-        <w:t>nalys</w:t>
-      </w:r>
-      <w:r>
-        <w:t>is</w:t>
-      </w:r>
-    </w:p>
-    <w:p>
-      <w:pPr>
-        <w:pStyle w:val="Heading6"/>
-      </w:pPr>
-      <w:r>
+      <w:r>
+        <w:rPr>
+          <w:b/>
+          <w:bCs/>
+        </w:rPr>
         <w:t>Hypothesis testing</w:t>
       </w:r>
     </w:p>
-    <w:p/>
-    <w:p>
+    <w:p>
+      <w:pPr>
+        <w:spacing w:line="480" w:lineRule="auto"/>
+      </w:pPr>
       <w:r>
         <w:t>While the</w:t>
       </w:r>
@@ -2643,15 +3288,15 @@
         <w:t xml:space="preserve"> its tests return non-significant results</w:t>
       </w:r>
       <w:r>
-        <w:t xml:space="preserve"> by this criteria</w:t>
-      </w:r>
-      <w:r>
-        <w:t xml:space="preserve">. </w:t>
-      </w:r>
-    </w:p>
-    <w:p>
-      <w:r>
-        <w:t xml:space="preserve">The hypotheses will be tested as </w:t>
+        <w:t xml:space="preserve"> by </w:t>
+      </w:r>
+      <w:proofErr w:type="gramStart"/>
+      <w:r>
+        <w:t>this criteria</w:t>
+      </w:r>
+      <w:proofErr w:type="gramEnd"/>
+      <w:r>
+        <w:t xml:space="preserve">. The hypotheses will be tested as </w:t>
       </w:r>
       <w:r>
         <w:t>follows</w:t>
@@ -2667,7 +3312,20 @@
           <w:ilvl w:val="0"/>
           <w:numId w:val="34"/>
         </w:numPr>
-      </w:pPr>
+        <w:spacing w:line="480" w:lineRule="auto"/>
+      </w:pPr>
+      <w:r>
+        <w:t>H</w:t>
+      </w:r>
+      <w:r>
+        <w:rPr>
+          <w:vertAlign w:val="subscript"/>
+        </w:rPr>
+        <w:t>1</w:t>
+      </w:r>
+      <w:r>
+        <w:t xml:space="preserve">: </w:t>
+      </w:r>
       <w:r>
         <w:t xml:space="preserve">Players will learn to design </w:t>
       </w:r>
@@ -2675,8 +3333,13 @@
         <w:t>more effective</w:t>
       </w:r>
       <w:r>
-        <w:t xml:space="preserve"> interventions over-time</w:t>
-      </w:r>
+        <w:t xml:space="preserve"> interventions over-</w:t>
+      </w:r>
+      <w:proofErr w:type="gramStart"/>
+      <w:r>
+        <w:t>time</w:t>
+      </w:r>
+      <w:proofErr w:type="gramEnd"/>
     </w:p>
     <w:p>
       <w:pPr>
@@ -2685,9 +3348,22 @@
           <w:ilvl w:val="1"/>
           <w:numId w:val="34"/>
         </w:numPr>
-      </w:pPr>
-      <w:r>
-        <w:t>Within each participant their interventions will be assigned ranks to denote the order in which they were made. Time ranks will then be correlated against the score these interventions received (objective score</w:t>
+        <w:spacing w:line="480" w:lineRule="auto"/>
+      </w:pPr>
+      <w:r>
+        <w:t xml:space="preserve">Within each participant </w:t>
+      </w:r>
+      <w:r>
+        <w:t>the time order of</w:t>
+      </w:r>
+      <w:r>
+        <w:t xml:space="preserve"> interventions </w:t>
+      </w:r>
+      <w:r>
+        <w:t xml:space="preserve">will </w:t>
+      </w:r>
+      <w:r>
+        <w:t>be correlated against the score these interventions received (objective score</w:t>
       </w:r>
       <w:r>
         <w:t xml:space="preserve"> &amp; side-score</w:t>
@@ -2695,8 +3371,33 @@
       <w:r>
         <w:t>)</w:t>
       </w:r>
-    </w:p>
-    <w:p/>
+      <w:r>
+        <w:t>. For example, if a player’s 1</w:t>
+      </w:r>
+      <w:r>
+        <w:rPr>
+          <w:vertAlign w:val="superscript"/>
+        </w:rPr>
+        <w:t>st</w:t>
+      </w:r>
+      <w:r>
+        <w:t xml:space="preserve"> intervention scores 20 and their 2</w:t>
+      </w:r>
+      <w:r>
+        <w:rPr>
+          <w:vertAlign w:val="superscript"/>
+        </w:rPr>
+        <w:t>nd</w:t>
+      </w:r>
+      <w:r>
+        <w:t xml:space="preserve"> scores 40, this would indicate </w:t>
+      </w:r>
+      <w:proofErr w:type="gramStart"/>
+      <w:r>
+        <w:t>learning</w:t>
+      </w:r>
+      <w:proofErr w:type="gramEnd"/>
+    </w:p>
     <w:p>
       <w:pPr>
         <w:pStyle w:val="ListParagraph"/>
@@ -2704,7 +3405,20 @@
           <w:ilvl w:val="0"/>
           <w:numId w:val="34"/>
         </w:numPr>
-      </w:pPr>
+        <w:spacing w:line="480" w:lineRule="auto"/>
+      </w:pPr>
+      <w:r>
+        <w:t>H</w:t>
+      </w:r>
+      <w:r>
+        <w:rPr>
+          <w:vertAlign w:val="subscript"/>
+        </w:rPr>
+        <w:t>2</w:t>
+      </w:r>
+      <w:r>
+        <w:t xml:space="preserve">: </w:t>
+      </w:r>
       <w:r>
         <w:t>Humans will make</w:t>
       </w:r>
@@ -2712,7 +3426,15 @@
         <w:t xml:space="preserve"> different</w:t>
       </w:r>
       <w:r>
-        <w:t xml:space="preserve"> interventions to computers </w:t>
+        <w:t xml:space="preserve"> interventions to </w:t>
+      </w:r>
+      <w:proofErr w:type="gramStart"/>
+      <w:r>
+        <w:t>computers</w:t>
+      </w:r>
+      <w:proofErr w:type="gramEnd"/>
+      <w:r>
+        <w:t xml:space="preserve"> </w:t>
       </w:r>
     </w:p>
     <w:p>
@@ -2722,21 +3444,10 @@
           <w:ilvl w:val="1"/>
           <w:numId w:val="34"/>
         </w:numPr>
-      </w:pPr>
-      <w:r>
-        <w:t xml:space="preserve">The most popular interventions made by humans and computers will be described </w:t>
-      </w:r>
-    </w:p>
-    <w:p>
-      <w:pPr>
-        <w:pStyle w:val="ListParagraph"/>
-        <w:numPr>
-          <w:ilvl w:val="1"/>
-          <w:numId w:val="34"/>
-        </w:numPr>
-      </w:pPr>
-      <w:r>
-        <w:t>Human and computer-made interventions will be described and t-tested for differences</w:t>
+        <w:spacing w:line="480" w:lineRule="auto"/>
+      </w:pPr>
+      <w:r>
+        <w:t>Human and computer-made interventions will be t-tested for differences</w:t>
       </w:r>
       <w:r>
         <w:t xml:space="preserve"> in:</w:t>
@@ -2749,6 +3460,7 @@
           <w:ilvl w:val="3"/>
           <w:numId w:val="34"/>
         </w:numPr>
+        <w:spacing w:line="480" w:lineRule="auto"/>
       </w:pPr>
       <w:r>
         <w:t>Objective score (effect on objective trait)</w:t>
@@ -2761,6 +3473,7 @@
           <w:ilvl w:val="3"/>
           <w:numId w:val="34"/>
         </w:numPr>
+        <w:spacing w:line="480" w:lineRule="auto"/>
       </w:pPr>
       <w:r>
         <w:t>Side-effect score (goodness of side effects)</w:t>
@@ -2773,9 +3486,10 @@
           <w:ilvl w:val="3"/>
           <w:numId w:val="34"/>
         </w:numPr>
-      </w:pPr>
-      <w:r>
-        <w:t>Valence (good/bad traits)</w:t>
+        <w:spacing w:line="480" w:lineRule="auto"/>
+      </w:pPr>
+      <w:r>
+        <w:t>Information on the trait (valence, neighbours, centrality)</w:t>
       </w:r>
     </w:p>
     <w:p>
@@ -2785,36 +3499,92 @@
           <w:ilvl w:val="3"/>
           <w:numId w:val="34"/>
         </w:numPr>
-      </w:pPr>
-      <w:r>
-        <w:t xml:space="preserve">Network properties </w:t>
-      </w:r>
-    </w:p>
-    <w:p/>
-    <w:p>
-      <w:pPr>
-        <w:pStyle w:val="Heading6"/>
-      </w:pPr>
-      <w:r>
+        <w:spacing w:line="480" w:lineRule="auto"/>
+      </w:pPr>
+      <w:r>
+        <w:t>Information on the intervention’s effects (score, path length to objective)</w:t>
+      </w:r>
+    </w:p>
+    <w:p>
+      <w:pPr>
+        <w:rPr>
+          <w:b/>
+          <w:bCs/>
+        </w:rPr>
+      </w:pPr>
+    </w:p>
+    <w:p>
+      <w:pPr>
+        <w:rPr>
+          <w:b/>
+          <w:bCs/>
+        </w:rPr>
+      </w:pPr>
+      <w:r>
+        <w:rPr>
+          <w:b/>
+          <w:bCs/>
+        </w:rPr>
         <w:t>E</w:t>
       </w:r>
       <w:r>
+        <w:rPr>
+          <w:b/>
+          <w:bCs/>
+        </w:rPr>
         <w:t>xploratory analysis</w:t>
       </w:r>
     </w:p>
     <w:p>
-      <w:r>
-        <w:t xml:space="preserve">Using the data above </w:t>
-      </w:r>
-      <w:r>
-        <w:t>the network properties which contribute to complexity and decision making in the simulation</w:t>
-      </w:r>
-      <w:r>
-        <w:t xml:space="preserve"> will be investigated by matrix correlation and investigating the properties of the most popular interventions made by computers and humans.</w:t>
-      </w:r>
-    </w:p>
-    <w:p/>
-    <w:p>
+      <w:pPr>
+        <w:spacing w:line="480" w:lineRule="auto"/>
+      </w:pPr>
+      <w:r>
+        <w:t>Although exploratory analyses are likely to change and expand through the course of analysis, two analyses are planned so-far.</w:t>
+      </w:r>
+    </w:p>
+    <w:p>
+      <w:pPr>
+        <w:spacing w:line="480" w:lineRule="auto"/>
+      </w:pPr>
+      <w:r>
+        <w:t xml:space="preserve">Human and computer-made interventions will be </w:t>
+      </w:r>
+      <w:proofErr w:type="gramStart"/>
+      <w:r>
+        <w:t>described</w:t>
+      </w:r>
+      <w:proofErr w:type="gramEnd"/>
+      <w:r>
+        <w:t xml:space="preserve"> and the most popular interventions identified</w:t>
+      </w:r>
+      <w:r>
+        <w:t>. To this end information for three categories (the current problem, target trait, and intervention’s effects) will be compared between human and computer-made interventions.</w:t>
+      </w:r>
+    </w:p>
+    <w:p>
+      <w:pPr>
+        <w:spacing w:line="480" w:lineRule="auto"/>
+      </w:pPr>
+      <w:r>
+        <w:lastRenderedPageBreak/>
+        <w:t>Matrix correlation between network properties and intervention scores will identify any network properties implicated in making interventions more effective or which contribute to complexity and player confusion.</w:t>
+      </w:r>
+    </w:p>
+    <w:p>
+      <w:pPr>
+        <w:spacing w:line="480" w:lineRule="auto"/>
+      </w:pPr>
+    </w:p>
+    <w:p>
+      <w:pPr>
+        <w:spacing w:line="480" w:lineRule="auto"/>
+      </w:pPr>
+    </w:p>
+    <w:p>
+      <w:pPr>
+        <w:spacing w:line="480" w:lineRule="auto"/>
+      </w:pPr>
       <w:r>
         <w:br w:type="page"/>
       </w:r>
@@ -2822,16 +3592,17 @@
     <w:p>
       <w:pPr>
         <w:pStyle w:val="Heading1"/>
+        <w:spacing w:line="480" w:lineRule="auto"/>
       </w:pPr>
       <w:r>
         <w:lastRenderedPageBreak/>
         <w:t>References</w:t>
       </w:r>
     </w:p>
-    <w:p/>
     <w:p>
       <w:pPr>
         <w:pStyle w:val="NormalWeb"/>
+        <w:spacing w:line="480" w:lineRule="auto"/>
         <w:ind w:left="480" w:hanging="480"/>
         <w:rPr>
           <w:rFonts w:asciiTheme="minorHAnsi" w:hAnsiTheme="minorHAnsi"/>
@@ -2855,12 +3626,21 @@
         <w:rPr>
           <w:rFonts w:asciiTheme="minorHAnsi" w:hAnsiTheme="minorHAnsi"/>
         </w:rPr>
-        <w:t>. Longman,.</w:t>
-      </w:r>
+        <w:t xml:space="preserve">. </w:t>
+      </w:r>
+      <w:proofErr w:type="gramStart"/>
+      <w:r>
+        <w:rPr>
+          <w:rFonts w:asciiTheme="minorHAnsi" w:hAnsiTheme="minorHAnsi"/>
+        </w:rPr>
+        <w:t>Longman,.</w:t>
+      </w:r>
+      <w:proofErr w:type="gramEnd"/>
     </w:p>
     <w:p>
       <w:pPr>
         <w:pStyle w:val="NormalWeb"/>
+        <w:spacing w:line="480" w:lineRule="auto"/>
         <w:ind w:left="480" w:hanging="480"/>
         <w:rPr>
           <w:rFonts w:asciiTheme="minorHAnsi" w:hAnsiTheme="minorHAnsi"/>
@@ -2912,6 +3692,7 @@
     <w:p>
       <w:pPr>
         <w:pStyle w:val="NormalWeb"/>
+        <w:spacing w:line="480" w:lineRule="auto"/>
         <w:ind w:left="480" w:hanging="480"/>
         <w:rPr>
           <w:rFonts w:asciiTheme="minorHAnsi" w:hAnsiTheme="minorHAnsi"/>
@@ -2963,12 +3744,22 @@
         <w:rPr>
           <w:rFonts w:asciiTheme="minorHAnsi" w:hAnsiTheme="minorHAnsi"/>
         </w:rPr>
-        <w:t>. https://doi.org/10.1155/2014/787968</w:t>
-      </w:r>
+        <w:t xml:space="preserve">. </w:t>
+      </w:r>
+      <w:hyperlink r:id="rId10" w:history="1">
+        <w:r>
+          <w:rPr>
+            <w:rStyle w:val="Hyperlink"/>
+            <w:rFonts w:asciiTheme="minorHAnsi" w:hAnsiTheme="minorHAnsi"/>
+          </w:rPr>
+          <w:t>https://doi.org/10.1155/2014/787968</w:t>
+        </w:r>
+      </w:hyperlink>
     </w:p>
     <w:p>
       <w:pPr>
         <w:pStyle w:val="NormalWeb"/>
+        <w:spacing w:line="480" w:lineRule="auto"/>
         <w:ind w:left="480" w:hanging="480"/>
         <w:rPr>
           <w:rFonts w:asciiTheme="minorHAnsi" w:hAnsiTheme="minorHAnsi"/>
@@ -2978,35 +3769,7 @@
         <w:rPr>
           <w:rFonts w:asciiTheme="minorHAnsi" w:hAnsiTheme="minorHAnsi"/>
         </w:rPr>
-        <w:t xml:space="preserve">van </w:t>
-      </w:r>
-      <w:proofErr w:type="spellStart"/>
-      <w:r>
-        <w:rPr>
-          <w:rFonts w:asciiTheme="minorHAnsi" w:hAnsiTheme="minorHAnsi"/>
-        </w:rPr>
-        <w:t>Bilsen</w:t>
-      </w:r>
-      <w:proofErr w:type="spellEnd"/>
-      <w:r>
-        <w:rPr>
-          <w:rFonts w:asciiTheme="minorHAnsi" w:hAnsiTheme="minorHAnsi"/>
-        </w:rPr>
-        <w:t xml:space="preserve">, A., </w:t>
-      </w:r>
-      <w:proofErr w:type="spellStart"/>
-      <w:r>
-        <w:rPr>
-          <w:rFonts w:asciiTheme="minorHAnsi" w:hAnsiTheme="minorHAnsi"/>
-        </w:rPr>
-        <w:t>Bekebrede</w:t>
-      </w:r>
-      <w:proofErr w:type="spellEnd"/>
-      <w:r>
-        <w:rPr>
-          <w:rFonts w:asciiTheme="minorHAnsi" w:hAnsiTheme="minorHAnsi"/>
-        </w:rPr>
-        <w:t xml:space="preserve">, G., &amp; Mayer, I. (2010). Understanding complex adaptive systems by playing games. </w:t>
+        <w:t>Schrier, K. (2016). </w:t>
       </w:r>
       <w:r>
         <w:rPr>
@@ -3014,13 +3777,57 @@
           <w:i/>
           <w:iCs/>
         </w:rPr>
-        <w:t>Informatics in Education</w:t>
+        <w:t>Knowledge games: How playing games can solve problems, create insight, and make change</w:t>
       </w:r>
       <w:r>
         <w:rPr>
           <w:rFonts w:asciiTheme="minorHAnsi" w:hAnsiTheme="minorHAnsi"/>
         </w:rPr>
-        <w:t xml:space="preserve">, </w:t>
+        <w:t>. JHU Press.</w:t>
+      </w:r>
+    </w:p>
+    <w:p>
+      <w:pPr>
+        <w:pStyle w:val="NormalWeb"/>
+        <w:spacing w:line="480" w:lineRule="auto"/>
+        <w:ind w:left="480" w:hanging="480"/>
+        <w:rPr>
+          <w:rFonts w:asciiTheme="minorHAnsi" w:hAnsiTheme="minorHAnsi"/>
+        </w:rPr>
+      </w:pPr>
+      <w:r>
+        <w:rPr>
+          <w:rFonts w:asciiTheme="minorHAnsi" w:hAnsiTheme="minorHAnsi"/>
+        </w:rPr>
+        <w:t xml:space="preserve">van </w:t>
+      </w:r>
+      <w:proofErr w:type="spellStart"/>
+      <w:r>
+        <w:rPr>
+          <w:rFonts w:asciiTheme="minorHAnsi" w:hAnsiTheme="minorHAnsi"/>
+        </w:rPr>
+        <w:t>Bilsen</w:t>
+      </w:r>
+      <w:proofErr w:type="spellEnd"/>
+      <w:r>
+        <w:rPr>
+          <w:rFonts w:asciiTheme="minorHAnsi" w:hAnsiTheme="minorHAnsi"/>
+        </w:rPr>
+        <w:t xml:space="preserve">, A., </w:t>
+      </w:r>
+      <w:proofErr w:type="spellStart"/>
+      <w:r>
+        <w:rPr>
+          <w:rFonts w:asciiTheme="minorHAnsi" w:hAnsiTheme="minorHAnsi"/>
+        </w:rPr>
+        <w:t>Bekebrede</w:t>
+      </w:r>
+      <w:proofErr w:type="spellEnd"/>
+      <w:r>
+        <w:rPr>
+          <w:rFonts w:asciiTheme="minorHAnsi" w:hAnsiTheme="minorHAnsi"/>
+        </w:rPr>
+        <w:t xml:space="preserve">, G., &amp; Mayer, I. (2010). Understanding complex adaptive systems by playing games. </w:t>
       </w:r>
       <w:r>
         <w:rPr>
@@ -3028,6 +3835,20 @@
           <w:i/>
           <w:iCs/>
         </w:rPr>
+        <w:t>Informatics in Education</w:t>
+      </w:r>
+      <w:r>
+        <w:rPr>
+          <w:rFonts w:asciiTheme="minorHAnsi" w:hAnsiTheme="minorHAnsi"/>
+        </w:rPr>
+        <w:t xml:space="preserve">, </w:t>
+      </w:r>
+      <w:r>
+        <w:rPr>
+          <w:rFonts w:asciiTheme="minorHAnsi" w:hAnsiTheme="minorHAnsi"/>
+          <w:i/>
+          <w:iCs/>
+        </w:rPr>
         <w:t>9</w:t>
       </w:r>
       <w:r>
@@ -3037,7 +3858,11 @@
         <w:t>(1), 1–18. https://doi.org/10.15388/infedu.2010.01</w:t>
       </w:r>
     </w:p>
-    <w:p/>
+    <w:p>
+      <w:pPr>
+        <w:spacing w:line="480" w:lineRule="auto"/>
+      </w:pPr>
+    </w:p>
     <w:sectPr>
       <w:pgSz w:w="11906" w:h="16838"/>
       <w:pgMar w:top="1440" w:right="1440" w:bottom="1440" w:left="1440" w:header="708" w:footer="708" w:gutter="0"/>
@@ -3049,7 +3874,7 @@
 </file>
 
 <file path=word/endnotes.xml><?xml version="1.0" encoding="utf-8"?>
-<w:endnotes xmlns:wpc="http://schemas.microsoft.com/office/word/2010/wordprocessingCanvas" xmlns:cx="http://schemas.microsoft.com/office/drawing/2014/chartex" xmlns:cx1="http://schemas.microsoft.com/office/drawing/2015/9/8/chartex" xmlns:cx2="http://schemas.microsoft.com/office/drawing/2015/10/21/chartex" xmlns:cx3="http://schemas.microsoft.com/office/drawing/2016/5/9/chartex" xmlns:cx4="http://schemas.microsoft.com/office/drawing/2016/5/10/chartex" xmlns:cx5="http://schemas.microsoft.com/office/drawing/2016/5/11/chartex" xmlns:cx6="http://schemas.microsoft.com/office/drawing/2016/5/12/chartex" xmlns:cx7="http://schemas.microsoft.com/office/drawing/2016/5/13/chartex" xmlns:cx8="http://schemas.microsoft.com/office/drawing/2016/5/14/chartex" xmlns:mc="http://schemas.openxmlformats.org/markup-compatibility/2006" xmlns:aink="http://schemas.microsoft.com/office/drawing/2016/ink" xmlns:am3d="http://schemas.microsoft.com/office/drawing/2017/model3d" xmlns:o="urn:schemas-microsoft-com:office:office" xmlns:r="http://schemas.openxmlformats.org/officeDocument/2006/relationships" xmlns:m="http://schemas.openxmlformats.org/officeDocument/2006/math" xmlns:v="urn:schemas-microsoft-com:vml" xmlns:wp14="http://schemas.microsoft.com/office/word/2010/wordprocessingDrawing" xmlns:wp="http://schemas.openxmlformats.org/drawingml/2006/wordprocessingDrawing" xmlns:w10="urn:schemas-microsoft-com:office:word" xmlns:w="http://schemas.openxmlformats.org/wordprocessingml/2006/main" xmlns:w14="http://schemas.microsoft.com/office/word/2010/wordml" xmlns:w15="http://schemas.microsoft.com/office/word/2012/wordml" xmlns:w16cex="http://schemas.microsoft.com/office/word/2018/wordml/cex" xmlns:w16cid="http://schemas.microsoft.com/office/word/2016/wordml/cid" xmlns:w16="http://schemas.microsoft.com/office/word/2018/wordml" xmlns:w16sdtdh="http://schemas.microsoft.com/office/word/2020/wordml/sdtdatahash" xmlns:w16se="http://schemas.microsoft.com/office/word/2015/wordml/symex" xmlns:wpg="http://schemas.microsoft.com/office/word/2010/wordprocessingGroup" xmlns:wpi="http://schemas.microsoft.com/office/word/2010/wordprocessingInk" xmlns:wne="http://schemas.microsoft.com/office/word/2006/wordml" xmlns:wps="http://schemas.microsoft.com/office/word/2010/wordprocessingShape" mc:Ignorable="w14 w15 w16se w16cid w16 w16cex w16sdtdh wp14">
+<w:endnotes xmlns:wpc="http://schemas.microsoft.com/office/word/2010/wordprocessingCanvas" xmlns:cx="http://schemas.microsoft.com/office/drawing/2014/chartex" xmlns:cx1="http://schemas.microsoft.com/office/drawing/2015/9/8/chartex" xmlns:cx2="http://schemas.microsoft.com/office/drawing/2015/10/21/chartex" xmlns:cx3="http://schemas.microsoft.com/office/drawing/2016/5/9/chartex" xmlns:cx4="http://schemas.microsoft.com/office/drawing/2016/5/10/chartex" xmlns:cx5="http://schemas.microsoft.com/office/drawing/2016/5/11/chartex" xmlns:cx6="http://schemas.microsoft.com/office/drawing/2016/5/12/chartex" xmlns:cx7="http://schemas.microsoft.com/office/drawing/2016/5/13/chartex" xmlns:cx8="http://schemas.microsoft.com/office/drawing/2016/5/14/chartex" xmlns:mc="http://schemas.openxmlformats.org/markup-compatibility/2006" xmlns:aink="http://schemas.microsoft.com/office/drawing/2016/ink" xmlns:am3d="http://schemas.microsoft.com/office/drawing/2017/model3d" xmlns:o="urn:schemas-microsoft-com:office:office" xmlns:r="http://schemas.openxmlformats.org/officeDocument/2006/relationships" xmlns:m="http://schemas.openxmlformats.org/officeDocument/2006/math" xmlns:v="urn:schemas-microsoft-com:vml" xmlns:wp14="http://schemas.microsoft.com/office/word/2010/wordprocessingDrawing" xmlns:wp="http://schemas.openxmlformats.org/drawingml/2006/wordprocessingDrawing" xmlns:w10="urn:schemas-microsoft-com:office:word" xmlns:w="http://schemas.openxmlformats.org/wordprocessingml/2006/main" xmlns:w14="http://schemas.microsoft.com/office/word/2010/wordml" xmlns:w15="http://schemas.microsoft.com/office/word/2012/wordml" xmlns:w16cex="http://schemas.microsoft.com/office/word/2018/wordml/cex" xmlns:w16cid="http://schemas.microsoft.com/office/word/2016/wordml/cid" xmlns:w16="http://schemas.microsoft.com/office/word/2018/wordml" xmlns:w16se="http://schemas.microsoft.com/office/word/2015/wordml/symex" xmlns:wpg="http://schemas.microsoft.com/office/word/2010/wordprocessingGroup" xmlns:wpi="http://schemas.microsoft.com/office/word/2010/wordprocessingInk" xmlns:wne="http://schemas.microsoft.com/office/word/2006/wordml" xmlns:wps="http://schemas.microsoft.com/office/word/2010/wordprocessingShape" mc:Ignorable="w14 w15 w16se w16cid w16 w16cex wp14">
   <w:endnote w:type="separator" w:id="-1">
     <w:p>
       <w:pPr>
@@ -3074,7 +3899,7 @@
 </file>
 
 <file path=word/footnotes.xml><?xml version="1.0" encoding="utf-8"?>
-<w:footnotes xmlns:wpc="http://schemas.microsoft.com/office/word/2010/wordprocessingCanvas" xmlns:cx="http://schemas.microsoft.com/office/drawing/2014/chartex" xmlns:cx1="http://schemas.microsoft.com/office/drawing/2015/9/8/chartex" xmlns:cx2="http://schemas.microsoft.com/office/drawing/2015/10/21/chartex" xmlns:cx3="http://schemas.microsoft.com/office/drawing/2016/5/9/chartex" xmlns:cx4="http://schemas.microsoft.com/office/drawing/2016/5/10/chartex" xmlns:cx5="http://schemas.microsoft.com/office/drawing/2016/5/11/chartex" xmlns:cx6="http://schemas.microsoft.com/office/drawing/2016/5/12/chartex" xmlns:cx7="http://schemas.microsoft.com/office/drawing/2016/5/13/chartex" xmlns:cx8="http://schemas.microsoft.com/office/drawing/2016/5/14/chartex" xmlns:mc="http://schemas.openxmlformats.org/markup-compatibility/2006" xmlns:aink="http://schemas.microsoft.com/office/drawing/2016/ink" xmlns:am3d="http://schemas.microsoft.com/office/drawing/2017/model3d" xmlns:o="urn:schemas-microsoft-com:office:office" xmlns:r="http://schemas.openxmlformats.org/officeDocument/2006/relationships" xmlns:m="http://schemas.openxmlformats.org/officeDocument/2006/math" xmlns:v="urn:schemas-microsoft-com:vml" xmlns:wp14="http://schemas.microsoft.com/office/word/2010/wordprocessingDrawing" xmlns:wp="http://schemas.openxmlformats.org/drawingml/2006/wordprocessingDrawing" xmlns:w10="urn:schemas-microsoft-com:office:word" xmlns:w="http://schemas.openxmlformats.org/wordprocessingml/2006/main" xmlns:w14="http://schemas.microsoft.com/office/word/2010/wordml" xmlns:w15="http://schemas.microsoft.com/office/word/2012/wordml" xmlns:w16cex="http://schemas.microsoft.com/office/word/2018/wordml/cex" xmlns:w16cid="http://schemas.microsoft.com/office/word/2016/wordml/cid" xmlns:w16="http://schemas.microsoft.com/office/word/2018/wordml" xmlns:w16sdtdh="http://schemas.microsoft.com/office/word/2020/wordml/sdtdatahash" xmlns:w16se="http://schemas.microsoft.com/office/word/2015/wordml/symex" xmlns:wpg="http://schemas.microsoft.com/office/word/2010/wordprocessingGroup" xmlns:wpi="http://schemas.microsoft.com/office/word/2010/wordprocessingInk" xmlns:wne="http://schemas.microsoft.com/office/word/2006/wordml" xmlns:wps="http://schemas.microsoft.com/office/word/2010/wordprocessingShape" mc:Ignorable="w14 w15 w16se w16cid w16 w16cex w16sdtdh wp14">
+<w:footnotes xmlns:wpc="http://schemas.microsoft.com/office/word/2010/wordprocessingCanvas" xmlns:cx="http://schemas.microsoft.com/office/drawing/2014/chartex" xmlns:cx1="http://schemas.microsoft.com/office/drawing/2015/9/8/chartex" xmlns:cx2="http://schemas.microsoft.com/office/drawing/2015/10/21/chartex" xmlns:cx3="http://schemas.microsoft.com/office/drawing/2016/5/9/chartex" xmlns:cx4="http://schemas.microsoft.com/office/drawing/2016/5/10/chartex" xmlns:cx5="http://schemas.microsoft.com/office/drawing/2016/5/11/chartex" xmlns:cx6="http://schemas.microsoft.com/office/drawing/2016/5/12/chartex" xmlns:cx7="http://schemas.microsoft.com/office/drawing/2016/5/13/chartex" xmlns:cx8="http://schemas.microsoft.com/office/drawing/2016/5/14/chartex" xmlns:mc="http://schemas.openxmlformats.org/markup-compatibility/2006" xmlns:aink="http://schemas.microsoft.com/office/drawing/2016/ink" xmlns:am3d="http://schemas.microsoft.com/office/drawing/2017/model3d" xmlns:o="urn:schemas-microsoft-com:office:office" xmlns:r="http://schemas.openxmlformats.org/officeDocument/2006/relationships" xmlns:m="http://schemas.openxmlformats.org/officeDocument/2006/math" xmlns:v="urn:schemas-microsoft-com:vml" xmlns:wp14="http://schemas.microsoft.com/office/word/2010/wordprocessingDrawing" xmlns:wp="http://schemas.openxmlformats.org/drawingml/2006/wordprocessingDrawing" xmlns:w10="urn:schemas-microsoft-com:office:word" xmlns:w="http://schemas.openxmlformats.org/wordprocessingml/2006/main" xmlns:w14="http://schemas.microsoft.com/office/word/2010/wordml" xmlns:w15="http://schemas.microsoft.com/office/word/2012/wordml" xmlns:w16cex="http://schemas.microsoft.com/office/word/2018/wordml/cex" xmlns:w16cid="http://schemas.microsoft.com/office/word/2016/wordml/cid" xmlns:w16="http://schemas.microsoft.com/office/word/2018/wordml" xmlns:w16se="http://schemas.microsoft.com/office/word/2015/wordml/symex" xmlns:wpg="http://schemas.microsoft.com/office/word/2010/wordprocessingGroup" xmlns:wpi="http://schemas.microsoft.com/office/word/2010/wordprocessingInk" xmlns:wne="http://schemas.microsoft.com/office/word/2006/wordml" xmlns:wps="http://schemas.microsoft.com/office/word/2010/wordprocessingShape" mc:Ignorable="w14 w15 w16se w16cid w16 w16cex wp14">
   <w:footnote w:type="separator" w:id="-1">
     <w:p>
       <w:pPr>
@@ -3099,7 +3924,7 @@
 </file>
 
 <file path=word/numbering.xml><?xml version="1.0" encoding="utf-8"?>
-<w:numbering xmlns:wpc="http://schemas.microsoft.com/office/word/2010/wordprocessingCanvas" xmlns:cx="http://schemas.microsoft.com/office/drawing/2014/chartex" xmlns:cx1="http://schemas.microsoft.com/office/drawing/2015/9/8/chartex" xmlns:cx2="http://schemas.microsoft.com/office/drawing/2015/10/21/chartex" xmlns:cx3="http://schemas.microsoft.com/office/drawing/2016/5/9/chartex" xmlns:cx4="http://schemas.microsoft.com/office/drawing/2016/5/10/chartex" xmlns:cx5="http://schemas.microsoft.com/office/drawing/2016/5/11/chartex" xmlns:cx6="http://schemas.microsoft.com/office/drawing/2016/5/12/chartex" xmlns:cx7="http://schemas.microsoft.com/office/drawing/2016/5/13/chartex" xmlns:cx8="http://schemas.microsoft.com/office/drawing/2016/5/14/chartex" xmlns:mc="http://schemas.openxmlformats.org/markup-compatibility/2006" xmlns:aink="http://schemas.microsoft.com/office/drawing/2016/ink" xmlns:am3d="http://schemas.microsoft.com/office/drawing/2017/model3d" xmlns:o="urn:schemas-microsoft-com:office:office" xmlns:r="http://schemas.openxmlformats.org/officeDocument/2006/relationships" xmlns:m="http://schemas.openxmlformats.org/officeDocument/2006/math" xmlns:v="urn:schemas-microsoft-com:vml" xmlns:wp14="http://schemas.microsoft.com/office/word/2010/wordprocessingDrawing" xmlns:wp="http://schemas.openxmlformats.org/drawingml/2006/wordprocessingDrawing" xmlns:w10="urn:schemas-microsoft-com:office:word" xmlns:w="http://schemas.openxmlformats.org/wordprocessingml/2006/main" xmlns:w14="http://schemas.microsoft.com/office/word/2010/wordml" xmlns:w15="http://schemas.microsoft.com/office/word/2012/wordml" xmlns:w16cex="http://schemas.microsoft.com/office/word/2018/wordml/cex" xmlns:w16cid="http://schemas.microsoft.com/office/word/2016/wordml/cid" xmlns:w16="http://schemas.microsoft.com/office/word/2018/wordml" xmlns:w16sdtdh="http://schemas.microsoft.com/office/word/2020/wordml/sdtdatahash" xmlns:w16se="http://schemas.microsoft.com/office/word/2015/wordml/symex" xmlns:wpg="http://schemas.microsoft.com/office/word/2010/wordprocessingGroup" xmlns:wpi="http://schemas.microsoft.com/office/word/2010/wordprocessingInk" xmlns:wne="http://schemas.microsoft.com/office/word/2006/wordml" xmlns:wps="http://schemas.microsoft.com/office/word/2010/wordprocessingShape" mc:Ignorable="w14 w15 w16se w16cid w16 w16cex w16sdtdh wp14">
+<w:numbering xmlns:wpc="http://schemas.microsoft.com/office/word/2010/wordprocessingCanvas" xmlns:cx="http://schemas.microsoft.com/office/drawing/2014/chartex" xmlns:cx1="http://schemas.microsoft.com/office/drawing/2015/9/8/chartex" xmlns:cx2="http://schemas.microsoft.com/office/drawing/2015/10/21/chartex" xmlns:cx3="http://schemas.microsoft.com/office/drawing/2016/5/9/chartex" xmlns:cx4="http://schemas.microsoft.com/office/drawing/2016/5/10/chartex" xmlns:cx5="http://schemas.microsoft.com/office/drawing/2016/5/11/chartex" xmlns:cx6="http://schemas.microsoft.com/office/drawing/2016/5/12/chartex" xmlns:cx7="http://schemas.microsoft.com/office/drawing/2016/5/13/chartex" xmlns:cx8="http://schemas.microsoft.com/office/drawing/2016/5/14/chartex" xmlns:mc="http://schemas.openxmlformats.org/markup-compatibility/2006" xmlns:aink="http://schemas.microsoft.com/office/drawing/2016/ink" xmlns:am3d="http://schemas.microsoft.com/office/drawing/2017/model3d" xmlns:o="urn:schemas-microsoft-com:office:office" xmlns:r="http://schemas.openxmlformats.org/officeDocument/2006/relationships" xmlns:m="http://schemas.openxmlformats.org/officeDocument/2006/math" xmlns:v="urn:schemas-microsoft-com:vml" xmlns:wp14="http://schemas.microsoft.com/office/word/2010/wordprocessingDrawing" xmlns:wp="http://schemas.openxmlformats.org/drawingml/2006/wordprocessingDrawing" xmlns:w10="urn:schemas-microsoft-com:office:word" xmlns:w="http://schemas.openxmlformats.org/wordprocessingml/2006/main" xmlns:w14="http://schemas.microsoft.com/office/word/2010/wordml" xmlns:w15="http://schemas.microsoft.com/office/word/2012/wordml" xmlns:w16cex="http://schemas.microsoft.com/office/word/2018/wordml/cex" xmlns:w16cid="http://schemas.microsoft.com/office/word/2016/wordml/cid" xmlns:w16="http://schemas.microsoft.com/office/word/2018/wordml" xmlns:w16se="http://schemas.microsoft.com/office/word/2015/wordml/symex" xmlns:wpg="http://schemas.microsoft.com/office/word/2010/wordprocessingGroup" xmlns:wpi="http://schemas.microsoft.com/office/word/2010/wordprocessingInk" xmlns:wne="http://schemas.microsoft.com/office/word/2006/wordml" xmlns:wps="http://schemas.microsoft.com/office/word/2010/wordprocessingShape" mc:Ignorable="w14 w15 w16se w16cid w16 w16cex wp14">
   <w:abstractNum w:abstractNumId="0" w15:restartNumberingAfterBreak="0">
     <w:nsid w:val="019D1D21"/>
     <w:multiLevelType w:val="hybridMultilevel"/>
@@ -3954,6 +4779,232 @@
     </w:lvl>
   </w:abstractNum>
   <w:abstractNum w:abstractNumId="8" w15:restartNumberingAfterBreak="0">
+    <w:nsid w:val="143263D7"/>
+    <w:multiLevelType w:val="hybridMultilevel"/>
+    <w:tmpl w:val="031465EA"/>
+    <w:lvl w:ilvl="0" w:tplc="08090001">
+      <w:start w:val="1"/>
+      <w:numFmt w:val="bullet"/>
+      <w:lvlText w:val=""/>
+      <w:lvlJc w:val="left"/>
+      <w:pPr>
+        <w:ind w:left="720" w:hanging="360"/>
+      </w:pPr>
+      <w:rPr>
+        <w:rFonts w:ascii="Symbol" w:hAnsi="Symbol" w:hint="default"/>
+      </w:rPr>
+    </w:lvl>
+    <w:lvl w:ilvl="1" w:tplc="08090003" w:tentative="1">
+      <w:start w:val="1"/>
+      <w:numFmt w:val="bullet"/>
+      <w:lvlText w:val="o"/>
+      <w:lvlJc w:val="left"/>
+      <w:pPr>
+        <w:ind w:left="1440" w:hanging="360"/>
+      </w:pPr>
+      <w:rPr>
+        <w:rFonts w:ascii="Courier New" w:hAnsi="Courier New" w:cs="Courier New" w:hint="default"/>
+      </w:rPr>
+    </w:lvl>
+    <w:lvl w:ilvl="2" w:tplc="08090005" w:tentative="1">
+      <w:start w:val="1"/>
+      <w:numFmt w:val="bullet"/>
+      <w:lvlText w:val=""/>
+      <w:lvlJc w:val="left"/>
+      <w:pPr>
+        <w:ind w:left="2160" w:hanging="360"/>
+      </w:pPr>
+      <w:rPr>
+        <w:rFonts w:ascii="Wingdings" w:hAnsi="Wingdings" w:hint="default"/>
+      </w:rPr>
+    </w:lvl>
+    <w:lvl w:ilvl="3" w:tplc="08090001" w:tentative="1">
+      <w:start w:val="1"/>
+      <w:numFmt w:val="bullet"/>
+      <w:lvlText w:val=""/>
+      <w:lvlJc w:val="left"/>
+      <w:pPr>
+        <w:ind w:left="2880" w:hanging="360"/>
+      </w:pPr>
+      <w:rPr>
+        <w:rFonts w:ascii="Symbol" w:hAnsi="Symbol" w:hint="default"/>
+      </w:rPr>
+    </w:lvl>
+    <w:lvl w:ilvl="4" w:tplc="08090003" w:tentative="1">
+      <w:start w:val="1"/>
+      <w:numFmt w:val="bullet"/>
+      <w:lvlText w:val="o"/>
+      <w:lvlJc w:val="left"/>
+      <w:pPr>
+        <w:ind w:left="3600" w:hanging="360"/>
+      </w:pPr>
+      <w:rPr>
+        <w:rFonts w:ascii="Courier New" w:hAnsi="Courier New" w:cs="Courier New" w:hint="default"/>
+      </w:rPr>
+    </w:lvl>
+    <w:lvl w:ilvl="5" w:tplc="08090005" w:tentative="1">
+      <w:start w:val="1"/>
+      <w:numFmt w:val="bullet"/>
+      <w:lvlText w:val=""/>
+      <w:lvlJc w:val="left"/>
+      <w:pPr>
+        <w:ind w:left="4320" w:hanging="360"/>
+      </w:pPr>
+      <w:rPr>
+        <w:rFonts w:ascii="Wingdings" w:hAnsi="Wingdings" w:hint="default"/>
+      </w:rPr>
+    </w:lvl>
+    <w:lvl w:ilvl="6" w:tplc="08090001" w:tentative="1">
+      <w:start w:val="1"/>
+      <w:numFmt w:val="bullet"/>
+      <w:lvlText w:val=""/>
+      <w:lvlJc w:val="left"/>
+      <w:pPr>
+        <w:ind w:left="5040" w:hanging="360"/>
+      </w:pPr>
+      <w:rPr>
+        <w:rFonts w:ascii="Symbol" w:hAnsi="Symbol" w:hint="default"/>
+      </w:rPr>
+    </w:lvl>
+    <w:lvl w:ilvl="7" w:tplc="08090003" w:tentative="1">
+      <w:start w:val="1"/>
+      <w:numFmt w:val="bullet"/>
+      <w:lvlText w:val="o"/>
+      <w:lvlJc w:val="left"/>
+      <w:pPr>
+        <w:ind w:left="5760" w:hanging="360"/>
+      </w:pPr>
+      <w:rPr>
+        <w:rFonts w:ascii="Courier New" w:hAnsi="Courier New" w:cs="Courier New" w:hint="default"/>
+      </w:rPr>
+    </w:lvl>
+    <w:lvl w:ilvl="8" w:tplc="08090005" w:tentative="1">
+      <w:start w:val="1"/>
+      <w:numFmt w:val="bullet"/>
+      <w:lvlText w:val=""/>
+      <w:lvlJc w:val="left"/>
+      <w:pPr>
+        <w:ind w:left="6480" w:hanging="360"/>
+      </w:pPr>
+      <w:rPr>
+        <w:rFonts w:ascii="Wingdings" w:hAnsi="Wingdings" w:hint="default"/>
+      </w:rPr>
+    </w:lvl>
+  </w:abstractNum>
+  <w:abstractNum w:abstractNumId="9" w15:restartNumberingAfterBreak="0">
+    <w:nsid w:val="1DEE5859"/>
+    <w:multiLevelType w:val="hybridMultilevel"/>
+    <w:tmpl w:val="2A30C39E"/>
+    <w:lvl w:ilvl="0" w:tplc="08090001">
+      <w:start w:val="1"/>
+      <w:numFmt w:val="bullet"/>
+      <w:lvlText w:val=""/>
+      <w:lvlJc w:val="left"/>
+      <w:pPr>
+        <w:ind w:left="720" w:hanging="360"/>
+      </w:pPr>
+      <w:rPr>
+        <w:rFonts w:ascii="Symbol" w:hAnsi="Symbol" w:hint="default"/>
+      </w:rPr>
+    </w:lvl>
+    <w:lvl w:ilvl="1" w:tplc="08090003" w:tentative="1">
+      <w:start w:val="1"/>
+      <w:numFmt w:val="bullet"/>
+      <w:lvlText w:val="o"/>
+      <w:lvlJc w:val="left"/>
+      <w:pPr>
+        <w:ind w:left="1440" w:hanging="360"/>
+      </w:pPr>
+      <w:rPr>
+        <w:rFonts w:ascii="Courier New" w:hAnsi="Courier New" w:cs="Courier New" w:hint="default"/>
+      </w:rPr>
+    </w:lvl>
+    <w:lvl w:ilvl="2" w:tplc="08090005" w:tentative="1">
+      <w:start w:val="1"/>
+      <w:numFmt w:val="bullet"/>
+      <w:lvlText w:val=""/>
+      <w:lvlJc w:val="left"/>
+      <w:pPr>
+        <w:ind w:left="2160" w:hanging="360"/>
+      </w:pPr>
+      <w:rPr>
+        <w:rFonts w:ascii="Wingdings" w:hAnsi="Wingdings" w:hint="default"/>
+      </w:rPr>
+    </w:lvl>
+    <w:lvl w:ilvl="3" w:tplc="08090001" w:tentative="1">
+      <w:start w:val="1"/>
+      <w:numFmt w:val="bullet"/>
+      <w:lvlText w:val=""/>
+      <w:lvlJc w:val="left"/>
+      <w:pPr>
+        <w:ind w:left="2880" w:hanging="360"/>
+      </w:pPr>
+      <w:rPr>
+        <w:rFonts w:ascii="Symbol" w:hAnsi="Symbol" w:hint="default"/>
+      </w:rPr>
+    </w:lvl>
+    <w:lvl w:ilvl="4" w:tplc="08090003" w:tentative="1">
+      <w:start w:val="1"/>
+      <w:numFmt w:val="bullet"/>
+      <w:lvlText w:val="o"/>
+      <w:lvlJc w:val="left"/>
+      <w:pPr>
+        <w:ind w:left="3600" w:hanging="360"/>
+      </w:pPr>
+      <w:rPr>
+        <w:rFonts w:ascii="Courier New" w:hAnsi="Courier New" w:cs="Courier New" w:hint="default"/>
+      </w:rPr>
+    </w:lvl>
+    <w:lvl w:ilvl="5" w:tplc="08090005" w:tentative="1">
+      <w:start w:val="1"/>
+      <w:numFmt w:val="bullet"/>
+      <w:lvlText w:val=""/>
+      <w:lvlJc w:val="left"/>
+      <w:pPr>
+        <w:ind w:left="4320" w:hanging="360"/>
+      </w:pPr>
+      <w:rPr>
+        <w:rFonts w:ascii="Wingdings" w:hAnsi="Wingdings" w:hint="default"/>
+      </w:rPr>
+    </w:lvl>
+    <w:lvl w:ilvl="6" w:tplc="08090001" w:tentative="1">
+      <w:start w:val="1"/>
+      <w:numFmt w:val="bullet"/>
+      <w:lvlText w:val=""/>
+      <w:lvlJc w:val="left"/>
+      <w:pPr>
+        <w:ind w:left="5040" w:hanging="360"/>
+      </w:pPr>
+      <w:rPr>
+        <w:rFonts w:ascii="Symbol" w:hAnsi="Symbol" w:hint="default"/>
+      </w:rPr>
+    </w:lvl>
+    <w:lvl w:ilvl="7" w:tplc="08090003" w:tentative="1">
+      <w:start w:val="1"/>
+      <w:numFmt w:val="bullet"/>
+      <w:lvlText w:val="o"/>
+      <w:lvlJc w:val="left"/>
+      <w:pPr>
+        <w:ind w:left="5760" w:hanging="360"/>
+      </w:pPr>
+      <w:rPr>
+        <w:rFonts w:ascii="Courier New" w:hAnsi="Courier New" w:cs="Courier New" w:hint="default"/>
+      </w:rPr>
+    </w:lvl>
+    <w:lvl w:ilvl="8" w:tplc="08090005" w:tentative="1">
+      <w:start w:val="1"/>
+      <w:numFmt w:val="bullet"/>
+      <w:lvlText w:val=""/>
+      <w:lvlJc w:val="left"/>
+      <w:pPr>
+        <w:ind w:left="6480" w:hanging="360"/>
+      </w:pPr>
+      <w:rPr>
+        <w:rFonts w:ascii="Wingdings" w:hAnsi="Wingdings" w:hint="default"/>
+      </w:rPr>
+    </w:lvl>
+  </w:abstractNum>
+  <w:abstractNum w:abstractNumId="10" w15:restartNumberingAfterBreak="0">
     <w:nsid w:val="212A0C93"/>
     <w:multiLevelType w:val="hybridMultilevel"/>
     <w:tmpl w:val="37E80C36"/>
@@ -4065,7 +5116,7 @@
       </w:rPr>
     </w:lvl>
   </w:abstractNum>
-  <w:abstractNum w:abstractNumId="9" w15:restartNumberingAfterBreak="0">
+  <w:abstractNum w:abstractNumId="11" w15:restartNumberingAfterBreak="0">
     <w:nsid w:val="2D39225F"/>
     <w:multiLevelType w:val="hybridMultilevel"/>
     <w:tmpl w:val="BD82DB3A"/>
@@ -4178,7 +5229,7 @@
       </w:rPr>
     </w:lvl>
   </w:abstractNum>
-  <w:abstractNum w:abstractNumId="10" w15:restartNumberingAfterBreak="0">
+  <w:abstractNum w:abstractNumId="12" w15:restartNumberingAfterBreak="0">
     <w:nsid w:val="2F0C12CA"/>
     <w:multiLevelType w:val="hybridMultilevel"/>
     <w:tmpl w:val="FA043854"/>
@@ -4291,7 +5342,7 @@
       </w:rPr>
     </w:lvl>
   </w:abstractNum>
-  <w:abstractNum w:abstractNumId="11" w15:restartNumberingAfterBreak="0">
+  <w:abstractNum w:abstractNumId="13" w15:restartNumberingAfterBreak="0">
     <w:nsid w:val="391A616A"/>
     <w:multiLevelType w:val="hybridMultilevel"/>
     <w:tmpl w:val="8F8A484A"/>
@@ -4404,7 +5455,7 @@
       </w:rPr>
     </w:lvl>
   </w:abstractNum>
-  <w:abstractNum w:abstractNumId="12" w15:restartNumberingAfterBreak="0">
+  <w:abstractNum w:abstractNumId="14" w15:restartNumberingAfterBreak="0">
     <w:nsid w:val="3B195FF9"/>
     <w:multiLevelType w:val="hybridMultilevel"/>
     <w:tmpl w:val="3C60C358"/>
@@ -4517,7 +5568,7 @@
       </w:rPr>
     </w:lvl>
   </w:abstractNum>
-  <w:abstractNum w:abstractNumId="13" w15:restartNumberingAfterBreak="0">
+  <w:abstractNum w:abstractNumId="15" w15:restartNumberingAfterBreak="0">
     <w:nsid w:val="3B9A557C"/>
     <w:multiLevelType w:val="hybridMultilevel"/>
     <w:tmpl w:val="1F9AD206"/>
@@ -4630,7 +5681,7 @@
       </w:rPr>
     </w:lvl>
   </w:abstractNum>
-  <w:abstractNum w:abstractNumId="14" w15:restartNumberingAfterBreak="0">
+  <w:abstractNum w:abstractNumId="16" w15:restartNumberingAfterBreak="0">
     <w:nsid w:val="3D0516AD"/>
     <w:multiLevelType w:val="hybridMultilevel"/>
     <w:tmpl w:val="10D2C0EC"/>
@@ -4719,7 +5770,7 @@
       </w:pPr>
     </w:lvl>
   </w:abstractNum>
-  <w:abstractNum w:abstractNumId="15" w15:restartNumberingAfterBreak="0">
+  <w:abstractNum w:abstractNumId="17" w15:restartNumberingAfterBreak="0">
     <w:nsid w:val="3E3C389D"/>
     <w:multiLevelType w:val="hybridMultilevel"/>
     <w:tmpl w:val="52DC49EE"/>
@@ -4832,7 +5883,7 @@
       </w:rPr>
     </w:lvl>
   </w:abstractNum>
-  <w:abstractNum w:abstractNumId="16" w15:restartNumberingAfterBreak="0">
+  <w:abstractNum w:abstractNumId="18" w15:restartNumberingAfterBreak="0">
     <w:nsid w:val="40507D59"/>
     <w:multiLevelType w:val="hybridMultilevel"/>
     <w:tmpl w:val="06288F04"/>
@@ -4921,7 +5972,7 @@
       </w:pPr>
     </w:lvl>
   </w:abstractNum>
-  <w:abstractNum w:abstractNumId="17" w15:restartNumberingAfterBreak="0">
+  <w:abstractNum w:abstractNumId="19" w15:restartNumberingAfterBreak="0">
     <w:nsid w:val="41483288"/>
     <w:multiLevelType w:val="hybridMultilevel"/>
     <w:tmpl w:val="7478B098"/>
@@ -5034,7 +6085,7 @@
       </w:rPr>
     </w:lvl>
   </w:abstractNum>
-  <w:abstractNum w:abstractNumId="18" w15:restartNumberingAfterBreak="0">
+  <w:abstractNum w:abstractNumId="20" w15:restartNumberingAfterBreak="0">
     <w:nsid w:val="43AD10D7"/>
     <w:multiLevelType w:val="hybridMultilevel"/>
     <w:tmpl w:val="221CED8C"/>
@@ -5147,7 +6198,7 @@
       </w:rPr>
     </w:lvl>
   </w:abstractNum>
-  <w:abstractNum w:abstractNumId="19" w15:restartNumberingAfterBreak="0">
+  <w:abstractNum w:abstractNumId="21" w15:restartNumberingAfterBreak="0">
     <w:nsid w:val="43BA7171"/>
     <w:multiLevelType w:val="hybridMultilevel"/>
     <w:tmpl w:val="12B879D4"/>
@@ -5260,7 +6311,7 @@
       </w:rPr>
     </w:lvl>
   </w:abstractNum>
-  <w:abstractNum w:abstractNumId="20" w15:restartNumberingAfterBreak="0">
+  <w:abstractNum w:abstractNumId="22" w15:restartNumberingAfterBreak="0">
     <w:nsid w:val="4F855531"/>
     <w:multiLevelType w:val="hybridMultilevel"/>
     <w:tmpl w:val="07FC9792"/>
@@ -5349,7 +6400,7 @@
       </w:pPr>
     </w:lvl>
   </w:abstractNum>
-  <w:abstractNum w:abstractNumId="21" w15:restartNumberingAfterBreak="0">
+  <w:abstractNum w:abstractNumId="23" w15:restartNumberingAfterBreak="0">
     <w:nsid w:val="50336B51"/>
     <w:multiLevelType w:val="hybridMultilevel"/>
     <w:tmpl w:val="15DA95CE"/>
@@ -5435,7 +6486,7 @@
       </w:pPr>
     </w:lvl>
   </w:abstractNum>
-  <w:abstractNum w:abstractNumId="22" w15:restartNumberingAfterBreak="0">
+  <w:abstractNum w:abstractNumId="24" w15:restartNumberingAfterBreak="0">
     <w:nsid w:val="54C009D6"/>
     <w:multiLevelType w:val="hybridMultilevel"/>
     <w:tmpl w:val="B07E5474"/>
@@ -5524,7 +6575,7 @@
       </w:pPr>
     </w:lvl>
   </w:abstractNum>
-  <w:abstractNum w:abstractNumId="23" w15:restartNumberingAfterBreak="0">
+  <w:abstractNum w:abstractNumId="25" w15:restartNumberingAfterBreak="0">
     <w:nsid w:val="54E10C5B"/>
     <w:multiLevelType w:val="hybridMultilevel"/>
     <w:tmpl w:val="CFEC0C9C"/>
@@ -5610,7 +6661,7 @@
       </w:pPr>
     </w:lvl>
   </w:abstractNum>
-  <w:abstractNum w:abstractNumId="24" w15:restartNumberingAfterBreak="0">
+  <w:abstractNum w:abstractNumId="26" w15:restartNumberingAfterBreak="0">
     <w:nsid w:val="56EA0FAC"/>
     <w:multiLevelType w:val="hybridMultilevel"/>
     <w:tmpl w:val="D946EBD6"/>
@@ -5723,20 +6774,20 @@
       </w:rPr>
     </w:lvl>
   </w:abstractNum>
-  <w:abstractNum w:abstractNumId="25" w15:restartNumberingAfterBreak="0">
+  <w:abstractNum w:abstractNumId="27" w15:restartNumberingAfterBreak="0">
     <w:nsid w:val="5A8D18A1"/>
     <w:multiLevelType w:val="hybridMultilevel"/>
-    <w:tmpl w:val="30325446"/>
-    <w:lvl w:ilvl="0" w:tplc="0809000F">
-      <w:start w:val="1"/>
-      <w:numFmt w:val="decimal"/>
-      <w:lvlText w:val="%1."/>
+    <w:tmpl w:val="B87C2050"/>
+    <w:lvl w:ilvl="0" w:tplc="08090001">
+      <w:start w:val="1"/>
+      <w:numFmt w:val="bullet"/>
+      <w:lvlText w:val=""/>
       <w:lvlJc w:val="left"/>
       <w:pPr>
         <w:ind w:left="720" w:hanging="360"/>
       </w:pPr>
       <w:rPr>
-        <w:rFonts w:hint="default"/>
+        <w:rFonts w:ascii="Symbol" w:hAnsi="Symbol" w:hint="default"/>
       </w:rPr>
     </w:lvl>
     <w:lvl w:ilvl="1" w:tplc="08090003">
@@ -5836,7 +6887,7 @@
       </w:rPr>
     </w:lvl>
   </w:abstractNum>
-  <w:abstractNum w:abstractNumId="26" w15:restartNumberingAfterBreak="0">
+  <w:abstractNum w:abstractNumId="28" w15:restartNumberingAfterBreak="0">
     <w:nsid w:val="5BCD0B5A"/>
     <w:multiLevelType w:val="hybridMultilevel"/>
     <w:tmpl w:val="C0AC19C8"/>
@@ -5888,7 +6939,7 @@
         <w:rFonts w:ascii="Wingdings" w:hAnsi="Wingdings" w:hint="default"/>
       </w:rPr>
     </w:lvl>
-    <w:lvl w:ilvl="4" w:tplc="08090003" w:tentative="1">
+    <w:lvl w:ilvl="4" w:tplc="08090003">
       <w:start w:val="1"/>
       <w:numFmt w:val="bullet"/>
       <w:lvlText w:val="o"/>
@@ -5949,7 +7000,7 @@
       </w:rPr>
     </w:lvl>
   </w:abstractNum>
-  <w:abstractNum w:abstractNumId="27" w15:restartNumberingAfterBreak="0">
+  <w:abstractNum w:abstractNumId="29" w15:restartNumberingAfterBreak="0">
     <w:nsid w:val="5ECD3951"/>
     <w:multiLevelType w:val="hybridMultilevel"/>
     <w:tmpl w:val="33720558"/>
@@ -6062,7 +7113,7 @@
       </w:rPr>
     </w:lvl>
   </w:abstractNum>
-  <w:abstractNum w:abstractNumId="28" w15:restartNumberingAfterBreak="0">
+  <w:abstractNum w:abstractNumId="30" w15:restartNumberingAfterBreak="0">
     <w:nsid w:val="603226D0"/>
     <w:multiLevelType w:val="hybridMultilevel"/>
     <w:tmpl w:val="D3FA986E"/>
@@ -6072,7 +7123,7 @@
       <w:lvlText w:val="%1."/>
       <w:lvlJc w:val="left"/>
       <w:pPr>
-        <w:ind w:left="720" w:hanging="360"/>
+        <w:ind w:left="360" w:hanging="360"/>
       </w:pPr>
       <w:rPr>
         <w:rFonts w:hint="default"/>
@@ -6151,7 +7202,7 @@
       </w:pPr>
     </w:lvl>
   </w:abstractNum>
-  <w:abstractNum w:abstractNumId="29" w15:restartNumberingAfterBreak="0">
+  <w:abstractNum w:abstractNumId="31" w15:restartNumberingAfterBreak="0">
     <w:nsid w:val="69D44A1F"/>
     <w:multiLevelType w:val="hybridMultilevel"/>
     <w:tmpl w:val="38509D44"/>
@@ -6240,7 +7291,7 @@
       </w:pPr>
     </w:lvl>
   </w:abstractNum>
-  <w:abstractNum w:abstractNumId="30" w15:restartNumberingAfterBreak="0">
+  <w:abstractNum w:abstractNumId="32" w15:restartNumberingAfterBreak="0">
     <w:nsid w:val="73AC4EB0"/>
     <w:multiLevelType w:val="hybridMultilevel"/>
     <w:tmpl w:val="EA30E1C2"/>
@@ -6353,7 +7404,7 @@
       </w:rPr>
     </w:lvl>
   </w:abstractNum>
-  <w:abstractNum w:abstractNumId="31" w15:restartNumberingAfterBreak="0">
+  <w:abstractNum w:abstractNumId="33" w15:restartNumberingAfterBreak="0">
     <w:nsid w:val="73C3561F"/>
     <w:multiLevelType w:val="hybridMultilevel"/>
     <w:tmpl w:val="4BE86E28"/>
@@ -6466,7 +7517,7 @@
       </w:rPr>
     </w:lvl>
   </w:abstractNum>
-  <w:abstractNum w:abstractNumId="32" w15:restartNumberingAfterBreak="0">
+  <w:abstractNum w:abstractNumId="34" w15:restartNumberingAfterBreak="0">
     <w:nsid w:val="78FB7B18"/>
     <w:multiLevelType w:val="hybridMultilevel"/>
     <w:tmpl w:val="2AB4925E"/>
@@ -6555,7 +7606,7 @@
       </w:pPr>
     </w:lvl>
   </w:abstractNum>
-  <w:abstractNum w:abstractNumId="33" w15:restartNumberingAfterBreak="0">
+  <w:abstractNum w:abstractNumId="35" w15:restartNumberingAfterBreak="0">
     <w:nsid w:val="79045817"/>
     <w:multiLevelType w:val="hybridMultilevel"/>
     <w:tmpl w:val="6DE8D97A"/>
@@ -6668,7 +7719,7 @@
       </w:rPr>
     </w:lvl>
   </w:abstractNum>
-  <w:abstractNum w:abstractNumId="34" w15:restartNumberingAfterBreak="0">
+  <w:abstractNum w:abstractNumId="36" w15:restartNumberingAfterBreak="0">
     <w:nsid w:val="79CB345C"/>
     <w:multiLevelType w:val="hybridMultilevel"/>
     <w:tmpl w:val="CFEC0C9C"/>
@@ -6755,16 +7806,16 @@
     </w:lvl>
   </w:abstractNum>
   <w:num w:numId="1">
-    <w:abstractNumId w:val="32"/>
+    <w:abstractNumId w:val="34"/>
   </w:num>
   <w:num w:numId="2">
-    <w:abstractNumId w:val="11"/>
+    <w:abstractNumId w:val="13"/>
   </w:num>
   <w:num w:numId="3">
     <w:abstractNumId w:val="1"/>
   </w:num>
   <w:num w:numId="4">
-    <w:abstractNumId w:val="15"/>
+    <w:abstractNumId w:val="17"/>
   </w:num>
   <w:num w:numId="5">
     <w:abstractNumId w:val="5"/>
@@ -6773,22 +7824,22 @@
     <w:abstractNumId w:val="6"/>
   </w:num>
   <w:num w:numId="7">
-    <w:abstractNumId w:val="29"/>
+    <w:abstractNumId w:val="31"/>
   </w:num>
   <w:num w:numId="8">
+    <w:abstractNumId w:val="24"/>
+  </w:num>
+  <w:num w:numId="9">
+    <w:abstractNumId w:val="16"/>
+  </w:num>
+  <w:num w:numId="10">
+    <w:abstractNumId w:val="30"/>
+  </w:num>
+  <w:num w:numId="11">
     <w:abstractNumId w:val="22"/>
   </w:num>
-  <w:num w:numId="9">
-    <w:abstractNumId w:val="14"/>
-  </w:num>
-  <w:num w:numId="10">
-    <w:abstractNumId w:val="28"/>
-  </w:num>
-  <w:num w:numId="11">
-    <w:abstractNumId w:val="20"/>
-  </w:num>
   <w:num w:numId="12">
-    <w:abstractNumId w:val="31"/>
+    <w:abstractNumId w:val="33"/>
   </w:num>
   <w:num w:numId="13">
     <w:abstractNumId w:val="2"/>
@@ -6797,7 +7848,7 @@
     <w:abstractNumId w:val="7"/>
   </w:num>
   <w:num w:numId="15">
-    <w:abstractNumId w:val="27"/>
+    <w:abstractNumId w:val="29"/>
   </w:num>
   <w:num w:numId="16">
     <w:abstractNumId w:val="4"/>
@@ -6806,64 +7857,70 @@
     <w:abstractNumId w:val="0"/>
   </w:num>
   <w:num w:numId="18">
-    <w:abstractNumId w:val="30"/>
+    <w:abstractNumId w:val="32"/>
   </w:num>
   <w:num w:numId="19">
     <w:abstractNumId w:val="3"/>
   </w:num>
   <w:num w:numId="20">
-    <w:abstractNumId w:val="16"/>
+    <w:abstractNumId w:val="18"/>
   </w:num>
   <w:num w:numId="21">
+    <w:abstractNumId w:val="12"/>
+  </w:num>
+  <w:num w:numId="22">
+    <w:abstractNumId w:val="36"/>
+  </w:num>
+  <w:num w:numId="23">
+    <w:abstractNumId w:val="25"/>
+  </w:num>
+  <w:num w:numId="24">
+    <w:abstractNumId w:val="20"/>
+  </w:num>
+  <w:num w:numId="25">
+    <w:abstractNumId w:val="35"/>
+  </w:num>
+  <w:num w:numId="26">
+    <w:abstractNumId w:val="21"/>
+  </w:num>
+  <w:num w:numId="27">
+    <w:abstractNumId w:val="15"/>
+  </w:num>
+  <w:num w:numId="28">
+    <w:abstractNumId w:val="26"/>
+  </w:num>
+  <w:num w:numId="29">
+    <w:abstractNumId w:val="11"/>
+  </w:num>
+  <w:num w:numId="30">
+    <w:abstractNumId w:val="19"/>
+  </w:num>
+  <w:num w:numId="31">
+    <w:abstractNumId w:val="23"/>
+  </w:num>
+  <w:num w:numId="32">
     <w:abstractNumId w:val="10"/>
   </w:num>
-  <w:num w:numId="22">
-    <w:abstractNumId w:val="34"/>
+  <w:num w:numId="33">
+    <w:abstractNumId w:val="27"/>
   </w:num>
-  <w:num w:numId="23">
-    <w:abstractNumId w:val="23"/>
+  <w:num w:numId="34">
+    <w:abstractNumId w:val="28"/>
   </w:num>
-  <w:num w:numId="24">
-    <w:abstractNumId w:val="18"/>
+  <w:num w:numId="35">
+    <w:abstractNumId w:val="14"/>
   </w:num>
-  <w:num w:numId="25">
-    <w:abstractNumId w:val="33"/>
-  </w:num>
-  <w:num w:numId="26">
-    <w:abstractNumId w:val="19"/>
-  </w:num>
-  <w:num w:numId="27">
-    <w:abstractNumId w:val="13"/>
-  </w:num>
-  <w:num w:numId="28">
-    <w:abstractNumId w:val="24"/>
-  </w:num>
-  <w:num w:numId="29">
-    <w:abstractNumId w:val="9"/>
-  </w:num>
-  <w:num w:numId="30">
-    <w:abstractNumId w:val="17"/>
-  </w:num>
-  <w:num w:numId="31">
-    <w:abstractNumId w:val="21"/>
-  </w:num>
-  <w:num w:numId="32">
+  <w:num w:numId="36">
     <w:abstractNumId w:val="8"/>
   </w:num>
-  <w:num w:numId="33">
-    <w:abstractNumId w:val="25"/>
-  </w:num>
-  <w:num w:numId="34">
-    <w:abstractNumId w:val="26"/>
-  </w:num>
-  <w:num w:numId="35">
-    <w:abstractNumId w:val="12"/>
+  <w:num w:numId="37">
+    <w:abstractNumId w:val="9"/>
   </w:num>
 </w:numbering>
 </file>
 
 <file path=word/styles.xml><?xml version="1.0" encoding="utf-8"?>
-<w:styles xmlns:mc="http://schemas.openxmlformats.org/markup-compatibility/2006" xmlns:r="http://schemas.openxmlformats.org/officeDocument/2006/relationships" xmlns:w="http://schemas.openxmlformats.org/wordprocessingml/2006/main" xmlns:w14="http://schemas.microsoft.com/office/word/2010/wordml" xmlns:w15="http://schemas.microsoft.com/office/word/2012/wordml" xmlns:w16cex="http://schemas.microsoft.com/office/word/2018/wordml/cex" xmlns:w16cid="http://schemas.microsoft.com/office/word/2016/wordml/cid" xmlns:w16="http://schemas.microsoft.com/office/word/2018/wordml" xmlns:w16sdtdh="http://schemas.microsoft.com/office/word/2020/wordml/sdtdatahash" xmlns:w16se="http://schemas.microsoft.com/office/word/2015/wordml/symex" mc:Ignorable="w14 w15 w16se w16cid w16 w16cex w16sdtdh">
+<w:styles xmlns:mc="http://schemas.openxmlformats.org/markup-compatibility/2006" xmlns:r="http://schemas.openxmlformats.org/officeDocument/2006/relationships" xmlns:w="http://schemas.openxmlformats.org/wordprocessingml/2006/main" xmlns:w14="http://schemas.microsoft.com/office/word/2010/wordml" xmlns:w15="http://schemas.microsoft.com/office/word/2012/wordml" xmlns:w16cex="http://schemas.microsoft.com/office/word/2018/wordml/cex" xmlns:w16cid="http://schemas.microsoft.com/office/word/2016/wordml/cid" xmlns:w16="http://schemas.microsoft.com/office/word/2018/wordml" xmlns:w16se="http://schemas.microsoft.com/office/word/2015/wordml/symex" mc:Ignorable="w14 w15 w16se w16cid w16 w16cex">
   <w:docDefaults>
     <w:rPrDefault>
       <w:rPr>

</xml_diff>